<commit_message>
Adding some page mockups
</commit_message>
<xml_diff>
--- a/GERHÁTMILÁN_ZBDLRL_SZAKDOLGOZAT.docx
+++ b/GERHÁTMILÁN_ZBDLRL_SZAKDOLGOZAT.docx
@@ -5,29 +5,32 @@
     <w:p>
       <w:pPr>
         <w:spacing w:before="1200" w:after="120" w:line="300" w:lineRule="auto"/>
-        <w:rPr>
-          <w:b/>
-          <w:bCs/>
-          <w:sz w:val="28"/>
-          <w:szCs w:val="28"/>
-        </w:rPr>
-      </w:pPr>
-      <w:r>
-        <w:rPr>
+        <w:jc w:val="center"/>
+        <w:rPr>
+          <w:rFonts w:asciiTheme="majorHAnsi" w:hAnsiTheme="majorHAnsi" w:cstheme="majorHAnsi"/>
+          <w:sz w:val="34"/>
+          <w:szCs w:val="34"/>
+        </w:rPr>
+      </w:pPr>
+      <w:r>
+        <w:rPr>
+          <w:rFonts w:asciiTheme="majorHAnsi" w:hAnsiTheme="majorHAnsi" w:cstheme="majorHAnsi"/>
           <w:noProof/>
+          <w:sz w:val="34"/>
+          <w:szCs w:val="34"/>
           <w:lang w:eastAsia="hu-HU"/>
         </w:rPr>
         <w:drawing>
-          <wp:anchor distT="0" distB="0" distL="114300" distR="114300" simplePos="0" relativeHeight="251658240" behindDoc="0" locked="0" layoutInCell="1" allowOverlap="1" wp14:anchorId="45B5C8CF" wp14:editId="5748A123">
+          <wp:anchor distT="0" distB="0" distL="114300" distR="114300" simplePos="0" relativeHeight="251658240" behindDoc="0" locked="0" layoutInCell="1" allowOverlap="1" wp14:anchorId="45B5C8CF" wp14:editId="0F6E1D88">
             <wp:simplePos x="0" y="0"/>
             <wp:positionH relativeFrom="margin">
-              <wp:posOffset>409575</wp:posOffset>
+              <wp:posOffset>115570</wp:posOffset>
             </wp:positionH>
             <wp:positionV relativeFrom="paragraph">
-              <wp:posOffset>767080</wp:posOffset>
+              <wp:posOffset>851958</wp:posOffset>
             </wp:positionV>
-            <wp:extent cx="1194435" cy="1190625"/>
-            <wp:effectExtent l="0" t="0" r="5715" b="9525"/>
+            <wp:extent cx="1273810" cy="1270000"/>
+            <wp:effectExtent l="0" t="0" r="2540" b="6350"/>
             <wp:wrapSquare wrapText="bothSides"/>
             <wp:docPr id="1" name="Kép 1"/>
             <wp:cNvGraphicFramePr>
@@ -55,7 +58,7 @@
                   <pic:spPr>
                     <a:xfrm>
                       <a:off x="0" y="0"/>
-                      <a:ext cx="1194435" cy="1190625"/>
+                      <a:ext cx="1273810" cy="1270000"/>
                     </a:xfrm>
                     <a:prstGeom prst="rect">
                       <a:avLst/>
@@ -75,10 +78,9 @@
       </w:r>
       <w:r>
         <w:rPr>
-          <w:b/>
-          <w:bCs/>
-          <w:sz w:val="28"/>
-          <w:szCs w:val="28"/>
+          <w:rFonts w:asciiTheme="majorHAnsi" w:hAnsiTheme="majorHAnsi" w:cstheme="majorHAnsi"/>
+          <w:sz w:val="34"/>
+          <w:szCs w:val="34"/>
         </w:rPr>
         <w:t>Eötvös Loránd Tudományegyetem</w:t>
       </w:r>
@@ -86,19 +88,18 @@
     <w:p>
       <w:pPr>
         <w:spacing w:after="120" w:line="300" w:lineRule="auto"/>
-        <w:rPr>
-          <w:b/>
-          <w:bCs/>
-          <w:sz w:val="28"/>
-          <w:szCs w:val="28"/>
-        </w:rPr>
-      </w:pPr>
-      <w:r>
-        <w:rPr>
-          <w:b/>
-          <w:bCs/>
-          <w:sz w:val="28"/>
-          <w:szCs w:val="28"/>
+        <w:jc w:val="center"/>
+        <w:rPr>
+          <w:rFonts w:asciiTheme="majorHAnsi" w:hAnsiTheme="majorHAnsi" w:cstheme="majorHAnsi"/>
+          <w:sz w:val="34"/>
+          <w:szCs w:val="34"/>
+        </w:rPr>
+      </w:pPr>
+      <w:r>
+        <w:rPr>
+          <w:rFonts w:asciiTheme="majorHAnsi" w:hAnsiTheme="majorHAnsi" w:cstheme="majorHAnsi"/>
+          <w:sz w:val="34"/>
+          <w:szCs w:val="34"/>
         </w:rPr>
         <w:t>Informatikai Kar</w:t>
       </w:r>
@@ -106,53 +107,57 @@
     <w:p>
       <w:pPr>
         <w:spacing w:after="120" w:line="300" w:lineRule="auto"/>
-        <w:rPr>
-          <w:b/>
-          <w:bCs/>
-          <w:sz w:val="28"/>
-          <w:szCs w:val="28"/>
-        </w:rPr>
-      </w:pPr>
-      <w:r>
-        <w:rPr>
-          <w:b/>
-          <w:bCs/>
-          <w:sz w:val="28"/>
-          <w:szCs w:val="28"/>
+        <w:jc w:val="center"/>
+        <w:rPr>
+          <w:rFonts w:asciiTheme="majorHAnsi" w:hAnsiTheme="majorHAnsi" w:cstheme="majorHAnsi"/>
+          <w:sz w:val="34"/>
+          <w:szCs w:val="34"/>
+        </w:rPr>
+      </w:pPr>
+      <w:r>
+        <w:rPr>
+          <w:rFonts w:asciiTheme="majorHAnsi" w:hAnsiTheme="majorHAnsi" w:cstheme="majorHAnsi"/>
+          <w:sz w:val="34"/>
+          <w:szCs w:val="34"/>
         </w:rPr>
         <w:t>Informatikatudományi Intézet</w:t>
       </w:r>
     </w:p>
     <w:p>
       <w:pPr>
-        <w:rPr>
-          <w:b/>
-          <w:bCs/>
-          <w:sz w:val="28"/>
-          <w:szCs w:val="28"/>
-        </w:rPr>
-      </w:pPr>
-      <w:r>
-        <w:rPr>
-          <w:b/>
-          <w:bCs/>
-          <w:sz w:val="28"/>
-          <w:szCs w:val="28"/>
+        <w:jc w:val="center"/>
+        <w:rPr>
+          <w:rFonts w:asciiTheme="majorHAnsi" w:hAnsiTheme="majorHAnsi" w:cstheme="majorHAnsi"/>
+          <w:sz w:val="34"/>
+          <w:szCs w:val="34"/>
+        </w:rPr>
+      </w:pPr>
+      <w:r>
+        <w:rPr>
+          <w:rFonts w:asciiTheme="majorHAnsi" w:hAnsiTheme="majorHAnsi" w:cstheme="majorHAnsi"/>
+          <w:sz w:val="34"/>
+          <w:szCs w:val="34"/>
         </w:rPr>
         <w:t>Média- és Oktatásinformatikai Tanszék</w:t>
       </w:r>
     </w:p>
-    <w:p/>
     <w:p>
       <w:pPr>
         <w:pStyle w:val="Cm"/>
         <w:spacing w:before="2600" w:after="3000"/>
-      </w:pPr>
-      <w:r>
-        <w:t>Futball</w:t>
-      </w:r>
-      <w:r>
-        <w:t xml:space="preserve"> tematikájú eredménykövető webalkalmazás létrehozása .NET alapokon</w:t>
+        <w:rPr>
+          <w:rFonts w:cstheme="majorHAnsi"/>
+          <w:sz w:val="46"/>
+          <w:szCs w:val="46"/>
+        </w:rPr>
+      </w:pPr>
+      <w:r>
+        <w:rPr>
+          <w:rFonts w:cstheme="majorHAnsi"/>
+          <w:sz w:val="46"/>
+          <w:szCs w:val="46"/>
+        </w:rPr>
+        <w:t>Futball tematikájú eredménykövető weboldal létrehozása .NET környezetben</w:t>
       </w:r>
     </w:p>
     <w:p>
@@ -161,12 +166,15 @@
         <w:tabs>
           <w:tab w:val="left" w:pos="567"/>
         </w:tabs>
-        <w:rPr>
+        <w:spacing w:after="0" w:line="240" w:lineRule="auto"/>
+        <w:rPr>
+          <w:rFonts w:asciiTheme="majorHAnsi" w:hAnsiTheme="majorHAnsi" w:cstheme="majorHAnsi"/>
           <w:szCs w:val="24"/>
         </w:rPr>
       </w:pPr>
       <w:r>
         <w:rPr>
+          <w:rFonts w:asciiTheme="majorHAnsi" w:hAnsiTheme="majorHAnsi" w:cstheme="majorHAnsi"/>
           <w:b w:val="0"/>
           <w:bCs w:val="0"/>
           <w:szCs w:val="24"/>
@@ -176,28 +184,55 @@
       </w:r>
       <w:r>
         <w:rPr>
+          <w:rFonts w:asciiTheme="majorHAnsi" w:hAnsiTheme="majorHAnsi" w:cstheme="majorHAnsi"/>
+          <w:b w:val="0"/>
+          <w:bCs w:val="0"/>
+          <w:i/>
+          <w:iCs/>
           <w:szCs w:val="24"/>
-        </w:rPr>
-        <w:t>Szerző:</w:t>
-      </w:r>
-      <w:r>
-        <w:rPr>
+          <w:u w:val="none"/>
+        </w:rPr>
+        <w:t>Témavezető</w:t>
+      </w:r>
+      <w:r>
+        <w:rPr>
+          <w:rFonts w:asciiTheme="majorHAnsi" w:hAnsiTheme="majorHAnsi" w:cstheme="majorHAnsi"/>
           <w:b w:val="0"/>
           <w:bCs w:val="0"/>
           <w:szCs w:val="24"/>
           <w:u w:val="none"/>
         </w:rPr>
+        <w:t>:</w:t>
+      </w:r>
+      <w:r>
+        <w:rPr>
+          <w:rFonts w:asciiTheme="majorHAnsi" w:hAnsiTheme="majorHAnsi" w:cstheme="majorHAnsi"/>
+          <w:b w:val="0"/>
+          <w:bCs w:val="0"/>
+          <w:szCs w:val="24"/>
+          <w:u w:val="none"/>
+        </w:rPr>
         <w:tab/>
       </w:r>
       <w:r>
         <w:rPr>
+          <w:rFonts w:asciiTheme="majorHAnsi" w:hAnsiTheme="majorHAnsi" w:cstheme="majorHAnsi"/>
+          <w:b w:val="0"/>
+          <w:bCs w:val="0"/>
+          <w:i/>
+          <w:iCs/>
           <w:szCs w:val="24"/>
-        </w:rPr>
-        <w:t>Témavezető</w:t>
-      </w:r>
-      <w:r>
-        <w:rPr>
+          <w:u w:val="none"/>
+        </w:rPr>
+        <w:t>Szerző</w:t>
+      </w:r>
+      <w:r>
+        <w:rPr>
+          <w:rFonts w:asciiTheme="majorHAnsi" w:hAnsiTheme="majorHAnsi" w:cstheme="majorHAnsi"/>
+          <w:b w:val="0"/>
+          <w:bCs w:val="0"/>
           <w:szCs w:val="24"/>
+          <w:u w:val="none"/>
         </w:rPr>
         <w:t>:</w:t>
       </w:r>
@@ -208,18 +243,44 @@
         <w:tabs>
           <w:tab w:val="left" w:pos="567"/>
         </w:tabs>
-      </w:pPr>
-      <w:r>
+        <w:spacing w:after="0" w:line="240" w:lineRule="auto"/>
+        <w:rPr>
+          <w:rFonts w:asciiTheme="majorHAnsi" w:hAnsiTheme="majorHAnsi" w:cstheme="majorHAnsi"/>
+        </w:rPr>
+      </w:pPr>
+      <w:r>
+        <w:rPr>
+          <w:rFonts w:asciiTheme="majorHAnsi" w:hAnsiTheme="majorHAnsi" w:cstheme="majorHAnsi"/>
+        </w:rPr>
         <w:tab/>
       </w:r>
       <w:r>
+        <w:rPr>
+          <w:rFonts w:asciiTheme="majorHAnsi" w:hAnsiTheme="majorHAnsi" w:cstheme="majorHAnsi"/>
+          <w:b/>
+          <w:bCs/>
+        </w:rPr>
+        <w:t>Horváth Győző</w:t>
+      </w:r>
+      <w:r>
+        <w:rPr>
+          <w:rFonts w:asciiTheme="majorHAnsi" w:hAnsiTheme="majorHAnsi" w:cstheme="majorHAnsi"/>
+        </w:rPr>
+        <w:tab/>
+      </w:r>
+      <w:r>
+        <w:rPr>
+          <w:rFonts w:asciiTheme="majorHAnsi" w:hAnsiTheme="majorHAnsi" w:cstheme="majorHAnsi"/>
+          <w:b/>
+          <w:bCs/>
+        </w:rPr>
         <w:t>Gerhát Milán</w:t>
       </w:r>
       <w:r>
-        <w:tab/>
-      </w:r>
-      <w:r>
-        <w:t xml:space="preserve">Horváth Győző </w:t>
+        <w:rPr>
+          <w:rFonts w:asciiTheme="majorHAnsi" w:hAnsiTheme="majorHAnsi" w:cstheme="majorHAnsi"/>
+        </w:rPr>
+        <w:t xml:space="preserve"> </w:t>
       </w:r>
     </w:p>
     <w:p>
@@ -228,25 +289,52 @@
         <w:tabs>
           <w:tab w:val="left" w:pos="567"/>
         </w:tabs>
-      </w:pPr>
-      <w:r>
+        <w:rPr>
+          <w:rStyle w:val="Kiemels2"/>
+          <w:rFonts w:asciiTheme="majorHAnsi" w:hAnsiTheme="majorHAnsi" w:cstheme="majorHAnsi"/>
+          <w:b w:val="0"/>
+          <w:bCs w:val="0"/>
+          <w:szCs w:val="22"/>
+        </w:rPr>
+      </w:pPr>
+      <w:r>
+        <w:rPr>
+          <w:rFonts w:asciiTheme="majorHAnsi" w:hAnsiTheme="majorHAnsi" w:cstheme="majorHAnsi"/>
+        </w:rPr>
         <w:tab/>
       </w:r>
       <w:r>
-        <w:t>P</w:t>
-      </w:r>
-      <w:r>
-        <w:t>rogramtervező informatikus BSc.</w:t>
-      </w:r>
-      <w:r>
+        <w:rPr>
+          <w:rFonts w:asciiTheme="majorHAnsi" w:hAnsiTheme="majorHAnsi" w:cstheme="majorHAnsi"/>
+        </w:rPr>
+        <w:t>egyetemi docens</w:t>
+      </w:r>
+      <w:r>
+        <w:rPr>
+          <w:rFonts w:asciiTheme="majorHAnsi" w:hAnsiTheme="majorHAnsi" w:cstheme="majorHAnsi"/>
+        </w:rPr>
         <w:tab/>
       </w:r>
       <w:r>
-        <w:t>E</w:t>
-      </w:r>
-      <w:r>
-        <w:t>gyetemi docens</w:t>
-      </w:r>
+        <w:rPr>
+          <w:rFonts w:asciiTheme="majorHAnsi" w:hAnsiTheme="majorHAnsi" w:cstheme="majorHAnsi"/>
+        </w:rPr>
+        <w:t>programtervező informatikus</w:t>
+      </w:r>
+      <w:r>
+        <w:rPr>
+          <w:rFonts w:asciiTheme="majorHAnsi" w:hAnsiTheme="majorHAnsi" w:cstheme="majorHAnsi"/>
+        </w:rPr>
+        <w:t xml:space="preserve"> </w:t>
+      </w:r>
+      <w:proofErr w:type="spellStart"/>
+      <w:r>
+        <w:rPr>
+          <w:rFonts w:asciiTheme="majorHAnsi" w:hAnsiTheme="majorHAnsi" w:cstheme="majorHAnsi"/>
+        </w:rPr>
+        <w:t>BSc</w:t>
+      </w:r>
+      <w:proofErr w:type="spellEnd"/>
     </w:p>
     <w:p>
       <w:pPr>
@@ -255,58 +343,121 @@
         </w:tabs>
         <w:spacing w:before="600"/>
         <w:jc w:val="center"/>
-      </w:pPr>
-      <w:r>
         <w:rPr>
           <w:rStyle w:val="Kiemels2"/>
-        </w:rPr>
-        <w:t>Budapest</w:t>
-      </w:r>
-      <w:r>
-        <w:rPr>
-          <w:rStyle w:val="Kiemels2"/>
-        </w:rPr>
-        <w:t>,</w:t>
-      </w:r>
-      <w:r>
-        <w:rPr>
-          <w:rStyle w:val="Kiemels2"/>
-        </w:rPr>
-        <w:t xml:space="preserve"> 202</w:t>
-      </w:r>
-      <w:r>
-        <w:rPr>
-          <w:rStyle w:val="Kiemels2"/>
-        </w:rPr>
-        <w:t>4</w:t>
-      </w:r>
-      <w:r>
-        <w:br w:type="page"/>
-      </w:r>
+          <w:rFonts w:asciiTheme="majorHAnsi" w:hAnsiTheme="majorHAnsi" w:cstheme="majorHAnsi"/>
+          <w:b w:val="0"/>
+          <w:bCs w:val="0"/>
+        </w:rPr>
+      </w:pPr>
     </w:p>
     <w:p>
-      <w:r>
+      <w:pPr>
+        <w:tabs>
+          <w:tab w:val="left" w:pos="5103"/>
+        </w:tabs>
+        <w:spacing w:before="600"/>
+        <w:jc w:val="center"/>
+        <w:rPr>
+          <w:rFonts w:asciiTheme="majorHAnsi" w:hAnsiTheme="majorHAnsi" w:cstheme="majorHAnsi"/>
+          <w:b/>
+          <w:bCs/>
+          <w:i/>
+          <w:iCs/>
+        </w:rPr>
+      </w:pPr>
+      <w:r>
+        <w:rPr>
+          <w:rStyle w:val="Kiemels2"/>
+          <w:rFonts w:asciiTheme="majorHAnsi" w:hAnsiTheme="majorHAnsi" w:cstheme="majorHAnsi"/>
+          <w:b w:val="0"/>
+          <w:bCs w:val="0"/>
+        </w:rPr>
+        <w:t>Budapest</w:t>
+      </w:r>
+      <w:r>
+        <w:rPr>
+          <w:rStyle w:val="Kiemels2"/>
+          <w:rFonts w:asciiTheme="majorHAnsi" w:hAnsiTheme="majorHAnsi" w:cstheme="majorHAnsi"/>
+          <w:b w:val="0"/>
+          <w:bCs w:val="0"/>
+        </w:rPr>
+        <w:t>,</w:t>
+      </w:r>
+      <w:r>
+        <w:rPr>
+          <w:rStyle w:val="Kiemels2"/>
+          <w:rFonts w:asciiTheme="majorHAnsi" w:hAnsiTheme="majorHAnsi" w:cstheme="majorHAnsi"/>
+          <w:b w:val="0"/>
+          <w:bCs w:val="0"/>
+        </w:rPr>
+        <w:t xml:space="preserve"> 202</w:t>
+      </w:r>
+      <w:r>
+        <w:rPr>
+          <w:rStyle w:val="Kiemels2"/>
+          <w:rFonts w:asciiTheme="majorHAnsi" w:hAnsiTheme="majorHAnsi" w:cstheme="majorHAnsi"/>
+          <w:b w:val="0"/>
+          <w:bCs w:val="0"/>
+        </w:rPr>
+        <w:t>4</w:t>
+      </w:r>
+      <w:r>
+        <w:rPr>
+          <w:rFonts w:asciiTheme="majorHAnsi" w:hAnsiTheme="majorHAnsi" w:cstheme="majorHAnsi"/>
+          <w:b/>
+          <w:bCs/>
+          <w:i/>
+          <w:iCs/>
+        </w:rPr>
+        <w:br w:type="page"/>
+      </w:r>
+    </w:p>
+    <w:p>
+      <w:pPr>
+        <w:rPr>
+          <w:rFonts w:asciiTheme="majorHAnsi" w:hAnsiTheme="majorHAnsi" w:cstheme="majorHAnsi"/>
+        </w:rPr>
+      </w:pPr>
+      <w:r>
+        <w:rPr>
+          <w:rFonts w:asciiTheme="majorHAnsi" w:hAnsiTheme="majorHAnsi" w:cstheme="majorHAnsi"/>
+        </w:rPr>
         <w:lastRenderedPageBreak/>
         <w:t>Ide kerül a hivatalos témabejelentő</w:t>
       </w:r>
       <w:r>
+        <w:rPr>
+          <w:rFonts w:asciiTheme="majorHAnsi" w:hAnsiTheme="majorHAnsi" w:cstheme="majorHAnsi"/>
+        </w:rPr>
         <w:t xml:space="preserve"> lap</w:t>
       </w:r>
       <w:r>
+        <w:rPr>
+          <w:rFonts w:asciiTheme="majorHAnsi" w:hAnsiTheme="majorHAnsi" w:cstheme="majorHAnsi"/>
+        </w:rPr>
         <w:t>.</w:t>
       </w:r>
     </w:p>
     <w:p>
-      <w:r>
+      <w:pPr>
+        <w:rPr>
+          <w:rFonts w:asciiTheme="majorHAnsi" w:hAnsiTheme="majorHAnsi" w:cstheme="majorHAnsi"/>
+        </w:rPr>
+      </w:pPr>
+      <w:r>
+        <w:rPr>
+          <w:rFonts w:asciiTheme="majorHAnsi" w:hAnsiTheme="majorHAnsi" w:cstheme="majorHAnsi"/>
+        </w:rPr>
         <w:br w:type="page"/>
       </w:r>
     </w:p>
     <w:sdt>
       <w:sdtPr>
         <w:rPr>
-          <w:rFonts w:asciiTheme="minorHAnsi" w:eastAsiaTheme="minorHAnsi" w:hAnsiTheme="minorHAnsi" w:cstheme="minorBidi"/>
-          <w:sz w:val="24"/>
-          <w:szCs w:val="22"/>
+          <w:rFonts w:eastAsiaTheme="minorHAnsi" w:cstheme="majorHAnsi"/>
+          <w:sz w:val="40"/>
+          <w:szCs w:val="40"/>
           <w:lang w:eastAsia="en-US"/>
         </w:rPr>
         <w:id w:val="-1309242247"/>
@@ -315,13 +466,28 @@
           <w:docPartUnique/>
         </w:docPartObj>
       </w:sdtPr>
-      <w:sdtEndPr/>
+      <w:sdtEndPr>
+        <w:rPr>
+          <w:sz w:val="24"/>
+          <w:szCs w:val="22"/>
+        </w:rPr>
+      </w:sdtEndPr>
       <w:sdtContent>
         <w:p>
           <w:pPr>
             <w:pStyle w:val="Tartalomjegyzkcmsora"/>
+            <w:rPr>
+              <w:rFonts w:cstheme="majorHAnsi"/>
+              <w:sz w:val="40"/>
+              <w:szCs w:val="40"/>
+            </w:rPr>
           </w:pPr>
           <w:r>
+            <w:rPr>
+              <w:rFonts w:cstheme="majorHAnsi"/>
+              <w:sz w:val="40"/>
+              <w:szCs w:val="40"/>
+            </w:rPr>
             <w:t>Tartalomjegyzék</w:t>
           </w:r>
         </w:p>
@@ -333,47 +499,66 @@
               <w:tab w:val="right" w:leader="dot" w:pos="9062"/>
             </w:tabs>
             <w:rPr>
-              <w:rFonts w:eastAsiaTheme="minorEastAsia"/>
+              <w:rFonts w:asciiTheme="majorHAnsi" w:eastAsiaTheme="minorEastAsia" w:hAnsiTheme="majorHAnsi" w:cstheme="majorHAnsi"/>
               <w:noProof/>
-              <w:sz w:val="22"/>
+              <w:kern w:val="2"/>
+              <w:szCs w:val="24"/>
               <w:lang w:eastAsia="hu-HU"/>
+              <w14:ligatures w14:val="standardContextual"/>
             </w:rPr>
           </w:pPr>
           <w:r>
+            <w:rPr>
+              <w:rFonts w:asciiTheme="majorHAnsi" w:hAnsiTheme="majorHAnsi" w:cstheme="majorHAnsi"/>
+              <w:szCs w:val="24"/>
+            </w:rPr>
             <w:fldChar w:fldCharType="begin"/>
           </w:r>
           <w:r>
+            <w:rPr>
+              <w:rFonts w:asciiTheme="majorHAnsi" w:hAnsiTheme="majorHAnsi" w:cstheme="majorHAnsi"/>
+              <w:szCs w:val="24"/>
+            </w:rPr>
             <w:instrText xml:space="preserve"> TOC \o "1-3" \h \z \u </w:instrText>
           </w:r>
           <w:r>
+            <w:rPr>
+              <w:rFonts w:asciiTheme="majorHAnsi" w:hAnsiTheme="majorHAnsi" w:cstheme="majorHAnsi"/>
+              <w:szCs w:val="24"/>
+            </w:rPr>
             <w:fldChar w:fldCharType="separate"/>
           </w:r>
-          <w:hyperlink w:anchor="_Toc87521353" w:history="1">
+          <w:hyperlink w:anchor="_Toc158327952" w:history="1">
             <w:r>
               <w:rPr>
                 <w:rStyle w:val="Hiperhivatkozs"/>
+                <w:rFonts w:asciiTheme="majorHAnsi" w:hAnsiTheme="majorHAnsi" w:cstheme="majorHAnsi"/>
                 <w:noProof/>
               </w:rPr>
               <w:t>1.</w:t>
             </w:r>
             <w:r>
               <w:rPr>
-                <w:rFonts w:eastAsiaTheme="minorEastAsia"/>
-                <w:noProof/>
-                <w:sz w:val="22"/>
+                <w:rFonts w:asciiTheme="majorHAnsi" w:eastAsiaTheme="minorEastAsia" w:hAnsiTheme="majorHAnsi" w:cstheme="majorHAnsi"/>
+                <w:noProof/>
+                <w:kern w:val="2"/>
+                <w:szCs w:val="24"/>
                 <w:lang w:eastAsia="hu-HU"/>
+                <w14:ligatures w14:val="standardContextual"/>
               </w:rPr>
               <w:tab/>
             </w:r>
             <w:r>
               <w:rPr>
                 <w:rStyle w:val="Hiperhivatkozs"/>
+                <w:rFonts w:asciiTheme="majorHAnsi" w:hAnsiTheme="majorHAnsi" w:cstheme="majorHAnsi"/>
                 <w:noProof/>
               </w:rPr>
               <w:t>Bevezetés</w:t>
             </w:r>
             <w:r>
               <w:rPr>
+                <w:rFonts w:asciiTheme="majorHAnsi" w:hAnsiTheme="majorHAnsi" w:cstheme="majorHAnsi"/>
                 <w:noProof/>
                 <w:webHidden/>
               </w:rPr>
@@ -381,6 +566,7 @@
             </w:r>
             <w:r>
               <w:rPr>
+                <w:rFonts w:asciiTheme="majorHAnsi" w:hAnsiTheme="majorHAnsi" w:cstheme="majorHAnsi"/>
                 <w:noProof/>
                 <w:webHidden/>
               </w:rPr>
@@ -388,19 +574,22 @@
             </w:r>
             <w:r>
               <w:rPr>
-                <w:noProof/>
-                <w:webHidden/>
-              </w:rPr>
-              <w:instrText xml:space="preserve"> PAGEREF _Toc87521353 \h </w:instrText>
-            </w:r>
-            <w:r>
-              <w:rPr>
-                <w:noProof/>
-                <w:webHidden/>
-              </w:rPr>
-            </w:r>
-            <w:r>
-              <w:rPr>
+                <w:rFonts w:asciiTheme="majorHAnsi" w:hAnsiTheme="majorHAnsi" w:cstheme="majorHAnsi"/>
+                <w:noProof/>
+                <w:webHidden/>
+              </w:rPr>
+              <w:instrText xml:space="preserve"> PAGEREF _Toc158327952 \h </w:instrText>
+            </w:r>
+            <w:r>
+              <w:rPr>
+                <w:rFonts w:asciiTheme="majorHAnsi" w:hAnsiTheme="majorHAnsi" w:cstheme="majorHAnsi"/>
+                <w:noProof/>
+                <w:webHidden/>
+              </w:rPr>
+            </w:r>
+            <w:r>
+              <w:rPr>
+                <w:rFonts w:asciiTheme="majorHAnsi" w:hAnsiTheme="majorHAnsi" w:cstheme="majorHAnsi"/>
                 <w:noProof/>
                 <w:webHidden/>
               </w:rPr>
@@ -408,6 +597,7 @@
             </w:r>
             <w:r>
               <w:rPr>
+                <w:rFonts w:asciiTheme="majorHAnsi" w:hAnsiTheme="majorHAnsi" w:cstheme="majorHAnsi"/>
                 <w:noProof/>
                 <w:webHidden/>
               </w:rPr>
@@ -415,6 +605,7 @@
             </w:r>
             <w:r>
               <w:rPr>
+                <w:rFonts w:asciiTheme="majorHAnsi" w:hAnsiTheme="majorHAnsi" w:cstheme="majorHAnsi"/>
                 <w:noProof/>
                 <w:webHidden/>
               </w:rPr>
@@ -430,38 +621,45 @@
               <w:tab w:val="right" w:leader="dot" w:pos="9062"/>
             </w:tabs>
             <w:rPr>
-              <w:rFonts w:eastAsiaTheme="minorEastAsia"/>
+              <w:rFonts w:asciiTheme="majorHAnsi" w:eastAsiaTheme="minorEastAsia" w:hAnsiTheme="majorHAnsi" w:cstheme="majorHAnsi"/>
               <w:noProof/>
-              <w:sz w:val="22"/>
+              <w:kern w:val="2"/>
+              <w:szCs w:val="24"/>
               <w:lang w:eastAsia="hu-HU"/>
+              <w14:ligatures w14:val="standardContextual"/>
             </w:rPr>
           </w:pPr>
-          <w:hyperlink w:anchor="_Toc87521354" w:history="1">
+          <w:hyperlink w:anchor="_Toc158327953" w:history="1">
             <w:r>
               <w:rPr>
                 <w:rStyle w:val="Hiperhivatkozs"/>
+                <w:rFonts w:asciiTheme="majorHAnsi" w:hAnsiTheme="majorHAnsi" w:cstheme="majorHAnsi"/>
                 <w:noProof/>
               </w:rPr>
               <w:t>2.</w:t>
             </w:r>
             <w:r>
               <w:rPr>
-                <w:rFonts w:eastAsiaTheme="minorEastAsia"/>
-                <w:noProof/>
-                <w:sz w:val="22"/>
+                <w:rFonts w:asciiTheme="majorHAnsi" w:eastAsiaTheme="minorEastAsia" w:hAnsiTheme="majorHAnsi" w:cstheme="majorHAnsi"/>
+                <w:noProof/>
+                <w:kern w:val="2"/>
+                <w:szCs w:val="24"/>
                 <w:lang w:eastAsia="hu-HU"/>
+                <w14:ligatures w14:val="standardContextual"/>
               </w:rPr>
               <w:tab/>
             </w:r>
             <w:r>
               <w:rPr>
                 <w:rStyle w:val="Hiperhivatkozs"/>
+                <w:rFonts w:asciiTheme="majorHAnsi" w:hAnsiTheme="majorHAnsi" w:cstheme="majorHAnsi"/>
                 <w:noProof/>
               </w:rPr>
               <w:t>Felhasználói dokumentáció</w:t>
             </w:r>
             <w:r>
               <w:rPr>
+                <w:rFonts w:asciiTheme="majorHAnsi" w:hAnsiTheme="majorHAnsi" w:cstheme="majorHAnsi"/>
                 <w:noProof/>
                 <w:webHidden/>
               </w:rPr>
@@ -469,6 +667,7 @@
             </w:r>
             <w:r>
               <w:rPr>
+                <w:rFonts w:asciiTheme="majorHAnsi" w:hAnsiTheme="majorHAnsi" w:cstheme="majorHAnsi"/>
                 <w:noProof/>
                 <w:webHidden/>
               </w:rPr>
@@ -476,19 +675,22 @@
             </w:r>
             <w:r>
               <w:rPr>
-                <w:noProof/>
-                <w:webHidden/>
-              </w:rPr>
-              <w:instrText xml:space="preserve"> PAGEREF _Toc87521354 \h </w:instrText>
-            </w:r>
-            <w:r>
-              <w:rPr>
-                <w:noProof/>
-                <w:webHidden/>
-              </w:rPr>
-            </w:r>
-            <w:r>
-              <w:rPr>
+                <w:rFonts w:asciiTheme="majorHAnsi" w:hAnsiTheme="majorHAnsi" w:cstheme="majorHAnsi"/>
+                <w:noProof/>
+                <w:webHidden/>
+              </w:rPr>
+              <w:instrText xml:space="preserve"> PAGEREF _Toc158327953 \h </w:instrText>
+            </w:r>
+            <w:r>
+              <w:rPr>
+                <w:rFonts w:asciiTheme="majorHAnsi" w:hAnsiTheme="majorHAnsi" w:cstheme="majorHAnsi"/>
+                <w:noProof/>
+                <w:webHidden/>
+              </w:rPr>
+            </w:r>
+            <w:r>
+              <w:rPr>
+                <w:rFonts w:asciiTheme="majorHAnsi" w:hAnsiTheme="majorHAnsi" w:cstheme="majorHAnsi"/>
                 <w:noProof/>
                 <w:webHidden/>
               </w:rPr>
@@ -496,6 +698,7 @@
             </w:r>
             <w:r>
               <w:rPr>
+                <w:rFonts w:asciiTheme="majorHAnsi" w:hAnsiTheme="majorHAnsi" w:cstheme="majorHAnsi"/>
                 <w:noProof/>
                 <w:webHidden/>
               </w:rPr>
@@ -503,6 +706,7 @@
             </w:r>
             <w:r>
               <w:rPr>
+                <w:rFonts w:asciiTheme="majorHAnsi" w:hAnsiTheme="majorHAnsi" w:cstheme="majorHAnsi"/>
                 <w:noProof/>
                 <w:webHidden/>
               </w:rPr>
@@ -518,38 +722,45 @@
               <w:tab w:val="right" w:leader="dot" w:pos="9062"/>
             </w:tabs>
             <w:rPr>
-              <w:rFonts w:eastAsiaTheme="minorEastAsia"/>
+              <w:rFonts w:asciiTheme="majorHAnsi" w:eastAsiaTheme="minorEastAsia" w:hAnsiTheme="majorHAnsi" w:cstheme="majorHAnsi"/>
               <w:noProof/>
-              <w:sz w:val="22"/>
+              <w:kern w:val="2"/>
+              <w:szCs w:val="24"/>
               <w:lang w:eastAsia="hu-HU"/>
+              <w14:ligatures w14:val="standardContextual"/>
             </w:rPr>
           </w:pPr>
-          <w:hyperlink w:anchor="_Toc87521355" w:history="1">
+          <w:hyperlink w:anchor="_Toc158327954" w:history="1">
             <w:r>
               <w:rPr>
                 <w:rStyle w:val="Hiperhivatkozs"/>
+                <w:rFonts w:asciiTheme="majorHAnsi" w:hAnsiTheme="majorHAnsi" w:cstheme="majorHAnsi"/>
                 <w:noProof/>
               </w:rPr>
               <w:t>3.</w:t>
             </w:r>
             <w:r>
               <w:rPr>
-                <w:rFonts w:eastAsiaTheme="minorEastAsia"/>
-                <w:noProof/>
-                <w:sz w:val="22"/>
+                <w:rFonts w:asciiTheme="majorHAnsi" w:eastAsiaTheme="minorEastAsia" w:hAnsiTheme="majorHAnsi" w:cstheme="majorHAnsi"/>
+                <w:noProof/>
+                <w:kern w:val="2"/>
+                <w:szCs w:val="24"/>
                 <w:lang w:eastAsia="hu-HU"/>
+                <w14:ligatures w14:val="standardContextual"/>
               </w:rPr>
               <w:tab/>
             </w:r>
             <w:r>
               <w:rPr>
                 <w:rStyle w:val="Hiperhivatkozs"/>
+                <w:rFonts w:asciiTheme="majorHAnsi" w:hAnsiTheme="majorHAnsi" w:cstheme="majorHAnsi"/>
                 <w:noProof/>
               </w:rPr>
               <w:t>Fejlesztői dokumentáció</w:t>
             </w:r>
             <w:r>
               <w:rPr>
+                <w:rFonts w:asciiTheme="majorHAnsi" w:hAnsiTheme="majorHAnsi" w:cstheme="majorHAnsi"/>
                 <w:noProof/>
                 <w:webHidden/>
               </w:rPr>
@@ -557,6 +768,7 @@
             </w:r>
             <w:r>
               <w:rPr>
+                <w:rFonts w:asciiTheme="majorHAnsi" w:hAnsiTheme="majorHAnsi" w:cstheme="majorHAnsi"/>
                 <w:noProof/>
                 <w:webHidden/>
               </w:rPr>
@@ -564,19 +776,22 @@
             </w:r>
             <w:r>
               <w:rPr>
-                <w:noProof/>
-                <w:webHidden/>
-              </w:rPr>
-              <w:instrText xml:space="preserve"> PAGEREF _Toc87521355 \h </w:instrText>
-            </w:r>
-            <w:r>
-              <w:rPr>
-                <w:noProof/>
-                <w:webHidden/>
-              </w:rPr>
-            </w:r>
-            <w:r>
-              <w:rPr>
+                <w:rFonts w:asciiTheme="majorHAnsi" w:hAnsiTheme="majorHAnsi" w:cstheme="majorHAnsi"/>
+                <w:noProof/>
+                <w:webHidden/>
+              </w:rPr>
+              <w:instrText xml:space="preserve"> PAGEREF _Toc158327954 \h </w:instrText>
+            </w:r>
+            <w:r>
+              <w:rPr>
+                <w:rFonts w:asciiTheme="majorHAnsi" w:hAnsiTheme="majorHAnsi" w:cstheme="majorHAnsi"/>
+                <w:noProof/>
+                <w:webHidden/>
+              </w:rPr>
+            </w:r>
+            <w:r>
+              <w:rPr>
+                <w:rFonts w:asciiTheme="majorHAnsi" w:hAnsiTheme="majorHAnsi" w:cstheme="majorHAnsi"/>
                 <w:noProof/>
                 <w:webHidden/>
               </w:rPr>
@@ -584,6 +799,7 @@
             </w:r>
             <w:r>
               <w:rPr>
+                <w:rFonts w:asciiTheme="majorHAnsi" w:hAnsiTheme="majorHAnsi" w:cstheme="majorHAnsi"/>
                 <w:noProof/>
                 <w:webHidden/>
               </w:rPr>
@@ -591,6 +807,7 @@
             </w:r>
             <w:r>
               <w:rPr>
+                <w:rFonts w:asciiTheme="majorHAnsi" w:hAnsiTheme="majorHAnsi" w:cstheme="majorHAnsi"/>
                 <w:noProof/>
                 <w:webHidden/>
               </w:rPr>
@@ -606,38 +823,45 @@
               <w:tab w:val="right" w:leader="dot" w:pos="9062"/>
             </w:tabs>
             <w:rPr>
-              <w:rFonts w:eastAsiaTheme="minorEastAsia"/>
+              <w:rFonts w:asciiTheme="majorHAnsi" w:eastAsiaTheme="minorEastAsia" w:hAnsiTheme="majorHAnsi" w:cstheme="majorHAnsi"/>
               <w:noProof/>
-              <w:sz w:val="22"/>
+              <w:kern w:val="2"/>
+              <w:szCs w:val="24"/>
               <w:lang w:eastAsia="hu-HU"/>
+              <w14:ligatures w14:val="standardContextual"/>
             </w:rPr>
           </w:pPr>
-          <w:hyperlink w:anchor="_Toc87521356" w:history="1">
+          <w:hyperlink w:anchor="_Toc158327955" w:history="1">
             <w:r>
               <w:rPr>
                 <w:rStyle w:val="Hiperhivatkozs"/>
+                <w:rFonts w:asciiTheme="majorHAnsi" w:hAnsiTheme="majorHAnsi" w:cstheme="majorHAnsi"/>
                 <w:noProof/>
               </w:rPr>
               <w:t>4.</w:t>
             </w:r>
             <w:r>
               <w:rPr>
-                <w:rFonts w:eastAsiaTheme="minorEastAsia"/>
-                <w:noProof/>
-                <w:sz w:val="22"/>
+                <w:rFonts w:asciiTheme="majorHAnsi" w:eastAsiaTheme="minorEastAsia" w:hAnsiTheme="majorHAnsi" w:cstheme="majorHAnsi"/>
+                <w:noProof/>
+                <w:kern w:val="2"/>
+                <w:szCs w:val="24"/>
                 <w:lang w:eastAsia="hu-HU"/>
+                <w14:ligatures w14:val="standardContextual"/>
               </w:rPr>
               <w:tab/>
             </w:r>
             <w:r>
               <w:rPr>
                 <w:rStyle w:val="Hiperhivatkozs"/>
-                <w:noProof/>
-              </w:rPr>
-              <w:t>Összefoglalás és további fejlesztési lehetőségek</w:t>
-            </w:r>
-            <w:r>
-              <w:rPr>
+                <w:rFonts w:asciiTheme="majorHAnsi" w:hAnsiTheme="majorHAnsi" w:cstheme="majorHAnsi"/>
+                <w:noProof/>
+              </w:rPr>
+              <w:t>Összefoglalás</w:t>
+            </w:r>
+            <w:r>
+              <w:rPr>
+                <w:rFonts w:asciiTheme="majorHAnsi" w:hAnsiTheme="majorHAnsi" w:cstheme="majorHAnsi"/>
                 <w:noProof/>
                 <w:webHidden/>
               </w:rPr>
@@ -645,6 +869,7 @@
             </w:r>
             <w:r>
               <w:rPr>
+                <w:rFonts w:asciiTheme="majorHAnsi" w:hAnsiTheme="majorHAnsi" w:cstheme="majorHAnsi"/>
                 <w:noProof/>
                 <w:webHidden/>
               </w:rPr>
@@ -652,19 +877,22 @@
             </w:r>
             <w:r>
               <w:rPr>
-                <w:noProof/>
-                <w:webHidden/>
-              </w:rPr>
-              <w:instrText xml:space="preserve"> PAGEREF _Toc87521356 \h </w:instrText>
-            </w:r>
-            <w:r>
-              <w:rPr>
-                <w:noProof/>
-                <w:webHidden/>
-              </w:rPr>
-            </w:r>
-            <w:r>
-              <w:rPr>
+                <w:rFonts w:asciiTheme="majorHAnsi" w:hAnsiTheme="majorHAnsi" w:cstheme="majorHAnsi"/>
+                <w:noProof/>
+                <w:webHidden/>
+              </w:rPr>
+              <w:instrText xml:space="preserve"> PAGEREF _Toc158327955 \h </w:instrText>
+            </w:r>
+            <w:r>
+              <w:rPr>
+                <w:rFonts w:asciiTheme="majorHAnsi" w:hAnsiTheme="majorHAnsi" w:cstheme="majorHAnsi"/>
+                <w:noProof/>
+                <w:webHidden/>
+              </w:rPr>
+            </w:r>
+            <w:r>
+              <w:rPr>
+                <w:rFonts w:asciiTheme="majorHAnsi" w:hAnsiTheme="majorHAnsi" w:cstheme="majorHAnsi"/>
                 <w:noProof/>
                 <w:webHidden/>
               </w:rPr>
@@ -672,6 +900,7 @@
             </w:r>
             <w:r>
               <w:rPr>
+                <w:rFonts w:asciiTheme="majorHAnsi" w:hAnsiTheme="majorHAnsi" w:cstheme="majorHAnsi"/>
                 <w:noProof/>
                 <w:webHidden/>
               </w:rPr>
@@ -679,6 +908,209 @@
             </w:r>
             <w:r>
               <w:rPr>
+                <w:rFonts w:asciiTheme="majorHAnsi" w:hAnsiTheme="majorHAnsi" w:cstheme="majorHAnsi"/>
+                <w:noProof/>
+                <w:webHidden/>
+              </w:rPr>
+              <w:fldChar w:fldCharType="end"/>
+            </w:r>
+          </w:hyperlink>
+        </w:p>
+        <w:p>
+          <w:pPr>
+            <w:pStyle w:val="TJ2"/>
+            <w:tabs>
+              <w:tab w:val="left" w:pos="960"/>
+              <w:tab w:val="right" w:leader="dot" w:pos="9062"/>
+            </w:tabs>
+            <w:rPr>
+              <w:rFonts w:asciiTheme="majorHAnsi" w:eastAsiaTheme="minorEastAsia" w:hAnsiTheme="majorHAnsi" w:cstheme="majorHAnsi"/>
+              <w:noProof/>
+              <w:kern w:val="2"/>
+              <w:szCs w:val="24"/>
+              <w:lang w:eastAsia="hu-HU"/>
+              <w14:ligatures w14:val="standardContextual"/>
+            </w:rPr>
+          </w:pPr>
+          <w:hyperlink w:anchor="_Toc158327956" w:history="1">
+            <w:r>
+              <w:rPr>
+                <w:rStyle w:val="Hiperhivatkozs"/>
+                <w:rFonts w:asciiTheme="majorHAnsi" w:hAnsiTheme="majorHAnsi" w:cstheme="majorHAnsi"/>
+                <w:noProof/>
+              </w:rPr>
+              <w:t>4.1.</w:t>
+            </w:r>
+            <w:r>
+              <w:rPr>
+                <w:rFonts w:asciiTheme="majorHAnsi" w:eastAsiaTheme="minorEastAsia" w:hAnsiTheme="majorHAnsi" w:cstheme="majorHAnsi"/>
+                <w:noProof/>
+                <w:kern w:val="2"/>
+                <w:szCs w:val="24"/>
+                <w:lang w:eastAsia="hu-HU"/>
+                <w14:ligatures w14:val="standardContextual"/>
+              </w:rPr>
+              <w:tab/>
+            </w:r>
+            <w:r>
+              <w:rPr>
+                <w:rStyle w:val="Hiperhivatkozs"/>
+                <w:rFonts w:asciiTheme="majorHAnsi" w:hAnsiTheme="majorHAnsi" w:cstheme="majorHAnsi"/>
+                <w:noProof/>
+              </w:rPr>
+              <w:t>Konklúzió</w:t>
+            </w:r>
+            <w:r>
+              <w:rPr>
+                <w:rFonts w:asciiTheme="majorHAnsi" w:hAnsiTheme="majorHAnsi" w:cstheme="majorHAnsi"/>
+                <w:noProof/>
+                <w:webHidden/>
+              </w:rPr>
+              <w:tab/>
+            </w:r>
+            <w:r>
+              <w:rPr>
+                <w:rFonts w:asciiTheme="majorHAnsi" w:hAnsiTheme="majorHAnsi" w:cstheme="majorHAnsi"/>
+                <w:noProof/>
+                <w:webHidden/>
+              </w:rPr>
+              <w:fldChar w:fldCharType="begin"/>
+            </w:r>
+            <w:r>
+              <w:rPr>
+                <w:rFonts w:asciiTheme="majorHAnsi" w:hAnsiTheme="majorHAnsi" w:cstheme="majorHAnsi"/>
+                <w:noProof/>
+                <w:webHidden/>
+              </w:rPr>
+              <w:instrText xml:space="preserve"> PAGEREF _Toc158327956 \h </w:instrText>
+            </w:r>
+            <w:r>
+              <w:rPr>
+                <w:rFonts w:asciiTheme="majorHAnsi" w:hAnsiTheme="majorHAnsi" w:cstheme="majorHAnsi"/>
+                <w:noProof/>
+                <w:webHidden/>
+              </w:rPr>
+            </w:r>
+            <w:r>
+              <w:rPr>
+                <w:rFonts w:asciiTheme="majorHAnsi" w:hAnsiTheme="majorHAnsi" w:cstheme="majorHAnsi"/>
+                <w:noProof/>
+                <w:webHidden/>
+              </w:rPr>
+              <w:fldChar w:fldCharType="separate"/>
+            </w:r>
+            <w:r>
+              <w:rPr>
+                <w:rFonts w:asciiTheme="majorHAnsi" w:hAnsiTheme="majorHAnsi" w:cstheme="majorHAnsi"/>
+                <w:noProof/>
+                <w:webHidden/>
+              </w:rPr>
+              <w:t>4</w:t>
+            </w:r>
+            <w:r>
+              <w:rPr>
+                <w:rFonts w:asciiTheme="majorHAnsi" w:hAnsiTheme="majorHAnsi" w:cstheme="majorHAnsi"/>
+                <w:noProof/>
+                <w:webHidden/>
+              </w:rPr>
+              <w:fldChar w:fldCharType="end"/>
+            </w:r>
+          </w:hyperlink>
+        </w:p>
+        <w:p>
+          <w:pPr>
+            <w:pStyle w:val="TJ2"/>
+            <w:tabs>
+              <w:tab w:val="left" w:pos="960"/>
+              <w:tab w:val="right" w:leader="dot" w:pos="9062"/>
+            </w:tabs>
+            <w:rPr>
+              <w:rFonts w:asciiTheme="majorHAnsi" w:eastAsiaTheme="minorEastAsia" w:hAnsiTheme="majorHAnsi" w:cstheme="majorHAnsi"/>
+              <w:noProof/>
+              <w:kern w:val="2"/>
+              <w:szCs w:val="24"/>
+              <w:lang w:eastAsia="hu-HU"/>
+              <w14:ligatures w14:val="standardContextual"/>
+            </w:rPr>
+          </w:pPr>
+          <w:hyperlink w:anchor="_Toc158327957" w:history="1">
+            <w:r>
+              <w:rPr>
+                <w:rStyle w:val="Hiperhivatkozs"/>
+                <w:rFonts w:asciiTheme="majorHAnsi" w:hAnsiTheme="majorHAnsi" w:cstheme="majorHAnsi"/>
+                <w:noProof/>
+              </w:rPr>
+              <w:t>4.2.</w:t>
+            </w:r>
+            <w:r>
+              <w:rPr>
+                <w:rFonts w:asciiTheme="majorHAnsi" w:eastAsiaTheme="minorEastAsia" w:hAnsiTheme="majorHAnsi" w:cstheme="majorHAnsi"/>
+                <w:noProof/>
+                <w:kern w:val="2"/>
+                <w:szCs w:val="24"/>
+                <w:lang w:eastAsia="hu-HU"/>
+                <w14:ligatures w14:val="standardContextual"/>
+              </w:rPr>
+              <w:tab/>
+            </w:r>
+            <w:r>
+              <w:rPr>
+                <w:rStyle w:val="Hiperhivatkozs"/>
+                <w:rFonts w:asciiTheme="majorHAnsi" w:hAnsiTheme="majorHAnsi" w:cstheme="majorHAnsi"/>
+                <w:noProof/>
+              </w:rPr>
+              <w:t>További fejlesztési lehetőségek</w:t>
+            </w:r>
+            <w:r>
+              <w:rPr>
+                <w:rFonts w:asciiTheme="majorHAnsi" w:hAnsiTheme="majorHAnsi" w:cstheme="majorHAnsi"/>
+                <w:noProof/>
+                <w:webHidden/>
+              </w:rPr>
+              <w:tab/>
+            </w:r>
+            <w:r>
+              <w:rPr>
+                <w:rFonts w:asciiTheme="majorHAnsi" w:hAnsiTheme="majorHAnsi" w:cstheme="majorHAnsi"/>
+                <w:noProof/>
+                <w:webHidden/>
+              </w:rPr>
+              <w:fldChar w:fldCharType="begin"/>
+            </w:r>
+            <w:r>
+              <w:rPr>
+                <w:rFonts w:asciiTheme="majorHAnsi" w:hAnsiTheme="majorHAnsi" w:cstheme="majorHAnsi"/>
+                <w:noProof/>
+                <w:webHidden/>
+              </w:rPr>
+              <w:instrText xml:space="preserve"> PAGEREF _Toc158327957 \h </w:instrText>
+            </w:r>
+            <w:r>
+              <w:rPr>
+                <w:rFonts w:asciiTheme="majorHAnsi" w:hAnsiTheme="majorHAnsi" w:cstheme="majorHAnsi"/>
+                <w:noProof/>
+                <w:webHidden/>
+              </w:rPr>
+            </w:r>
+            <w:r>
+              <w:rPr>
+                <w:rFonts w:asciiTheme="majorHAnsi" w:hAnsiTheme="majorHAnsi" w:cstheme="majorHAnsi"/>
+                <w:noProof/>
+                <w:webHidden/>
+              </w:rPr>
+              <w:fldChar w:fldCharType="separate"/>
+            </w:r>
+            <w:r>
+              <w:rPr>
+                <w:rFonts w:asciiTheme="majorHAnsi" w:hAnsiTheme="majorHAnsi" w:cstheme="majorHAnsi"/>
+                <w:noProof/>
+                <w:webHidden/>
+              </w:rPr>
+              <w:t>4</w:t>
+            </w:r>
+            <w:r>
+              <w:rPr>
+                <w:rFonts w:asciiTheme="majorHAnsi" w:hAnsiTheme="majorHAnsi" w:cstheme="majorHAnsi"/>
                 <w:noProof/>
                 <w:webHidden/>
               </w:rPr>
@@ -694,38 +1126,45 @@
               <w:tab w:val="right" w:leader="dot" w:pos="9062"/>
             </w:tabs>
             <w:rPr>
-              <w:rFonts w:eastAsiaTheme="minorEastAsia"/>
+              <w:rFonts w:asciiTheme="majorHAnsi" w:eastAsiaTheme="minorEastAsia" w:hAnsiTheme="majorHAnsi" w:cstheme="majorHAnsi"/>
               <w:noProof/>
-              <w:sz w:val="22"/>
+              <w:kern w:val="2"/>
+              <w:szCs w:val="24"/>
               <w:lang w:eastAsia="hu-HU"/>
+              <w14:ligatures w14:val="standardContextual"/>
             </w:rPr>
           </w:pPr>
-          <w:hyperlink w:anchor="_Toc87521357" w:history="1">
+          <w:hyperlink w:anchor="_Toc158327958" w:history="1">
             <w:r>
               <w:rPr>
                 <w:rStyle w:val="Hiperhivatkozs"/>
+                <w:rFonts w:asciiTheme="majorHAnsi" w:hAnsiTheme="majorHAnsi" w:cstheme="majorHAnsi"/>
                 <w:noProof/>
               </w:rPr>
               <w:t>5.</w:t>
             </w:r>
             <w:r>
               <w:rPr>
-                <w:rFonts w:eastAsiaTheme="minorEastAsia"/>
-                <w:noProof/>
-                <w:sz w:val="22"/>
+                <w:rFonts w:asciiTheme="majorHAnsi" w:eastAsiaTheme="minorEastAsia" w:hAnsiTheme="majorHAnsi" w:cstheme="majorHAnsi"/>
+                <w:noProof/>
+                <w:kern w:val="2"/>
+                <w:szCs w:val="24"/>
                 <w:lang w:eastAsia="hu-HU"/>
+                <w14:ligatures w14:val="standardContextual"/>
               </w:rPr>
               <w:tab/>
             </w:r>
             <w:r>
               <w:rPr>
                 <w:rStyle w:val="Hiperhivatkozs"/>
+                <w:rFonts w:asciiTheme="majorHAnsi" w:hAnsiTheme="majorHAnsi" w:cstheme="majorHAnsi"/>
                 <w:noProof/>
               </w:rPr>
               <w:t>Irodalomjegyzék</w:t>
             </w:r>
             <w:r>
               <w:rPr>
+                <w:rFonts w:asciiTheme="majorHAnsi" w:hAnsiTheme="majorHAnsi" w:cstheme="majorHAnsi"/>
                 <w:noProof/>
                 <w:webHidden/>
               </w:rPr>
@@ -733,6 +1172,7 @@
             </w:r>
             <w:r>
               <w:rPr>
+                <w:rFonts w:asciiTheme="majorHAnsi" w:hAnsiTheme="majorHAnsi" w:cstheme="majorHAnsi"/>
                 <w:noProof/>
                 <w:webHidden/>
               </w:rPr>
@@ -740,19 +1180,22 @@
             </w:r>
             <w:r>
               <w:rPr>
-                <w:noProof/>
-                <w:webHidden/>
-              </w:rPr>
-              <w:instrText xml:space="preserve"> PAGEREF _Toc87521357 \h </w:instrText>
-            </w:r>
-            <w:r>
-              <w:rPr>
-                <w:noProof/>
-                <w:webHidden/>
-              </w:rPr>
-            </w:r>
-            <w:r>
-              <w:rPr>
+                <w:rFonts w:asciiTheme="majorHAnsi" w:hAnsiTheme="majorHAnsi" w:cstheme="majorHAnsi"/>
+                <w:noProof/>
+                <w:webHidden/>
+              </w:rPr>
+              <w:instrText xml:space="preserve"> PAGEREF _Toc158327958 \h </w:instrText>
+            </w:r>
+            <w:r>
+              <w:rPr>
+                <w:rFonts w:asciiTheme="majorHAnsi" w:hAnsiTheme="majorHAnsi" w:cstheme="majorHAnsi"/>
+                <w:noProof/>
+                <w:webHidden/>
+              </w:rPr>
+            </w:r>
+            <w:r>
+              <w:rPr>
+                <w:rFonts w:asciiTheme="majorHAnsi" w:hAnsiTheme="majorHAnsi" w:cstheme="majorHAnsi"/>
                 <w:noProof/>
                 <w:webHidden/>
               </w:rPr>
@@ -760,6 +1203,7 @@
             </w:r>
             <w:r>
               <w:rPr>
+                <w:rFonts w:asciiTheme="majorHAnsi" w:hAnsiTheme="majorHAnsi" w:cstheme="majorHAnsi"/>
                 <w:noProof/>
                 <w:webHidden/>
               </w:rPr>
@@ -767,6 +1211,7 @@
             </w:r>
             <w:r>
               <w:rPr>
+                <w:rFonts w:asciiTheme="majorHAnsi" w:hAnsiTheme="majorHAnsi" w:cstheme="majorHAnsi"/>
                 <w:noProof/>
                 <w:webHidden/>
               </w:rPr>
@@ -782,38 +1227,45 @@
               <w:tab w:val="right" w:leader="dot" w:pos="9062"/>
             </w:tabs>
             <w:rPr>
-              <w:rFonts w:eastAsiaTheme="minorEastAsia"/>
+              <w:rFonts w:asciiTheme="majorHAnsi" w:eastAsiaTheme="minorEastAsia" w:hAnsiTheme="majorHAnsi" w:cstheme="majorHAnsi"/>
               <w:noProof/>
-              <w:sz w:val="22"/>
+              <w:kern w:val="2"/>
+              <w:szCs w:val="24"/>
               <w:lang w:eastAsia="hu-HU"/>
+              <w14:ligatures w14:val="standardContextual"/>
             </w:rPr>
           </w:pPr>
-          <w:hyperlink w:anchor="_Toc87521358" w:history="1">
+          <w:hyperlink w:anchor="_Toc158327959" w:history="1">
             <w:r>
               <w:rPr>
                 <w:rStyle w:val="Hiperhivatkozs"/>
+                <w:rFonts w:asciiTheme="majorHAnsi" w:hAnsiTheme="majorHAnsi" w:cstheme="majorHAnsi"/>
                 <w:noProof/>
               </w:rPr>
               <w:t>6.</w:t>
             </w:r>
             <w:r>
               <w:rPr>
-                <w:rFonts w:eastAsiaTheme="minorEastAsia"/>
-                <w:noProof/>
-                <w:sz w:val="22"/>
+                <w:rFonts w:asciiTheme="majorHAnsi" w:eastAsiaTheme="minorEastAsia" w:hAnsiTheme="majorHAnsi" w:cstheme="majorHAnsi"/>
+                <w:noProof/>
+                <w:kern w:val="2"/>
+                <w:szCs w:val="24"/>
                 <w:lang w:eastAsia="hu-HU"/>
+                <w14:ligatures w14:val="standardContextual"/>
               </w:rPr>
               <w:tab/>
             </w:r>
             <w:r>
               <w:rPr>
                 <w:rStyle w:val="Hiperhivatkozs"/>
+                <w:rFonts w:asciiTheme="majorHAnsi" w:hAnsiTheme="majorHAnsi" w:cstheme="majorHAnsi"/>
                 <w:noProof/>
               </w:rPr>
               <w:t>Melléklet</w:t>
             </w:r>
             <w:r>
               <w:rPr>
+                <w:rFonts w:asciiTheme="majorHAnsi" w:hAnsiTheme="majorHAnsi" w:cstheme="majorHAnsi"/>
                 <w:noProof/>
                 <w:webHidden/>
               </w:rPr>
@@ -821,6 +1273,7 @@
             </w:r>
             <w:r>
               <w:rPr>
+                <w:rFonts w:asciiTheme="majorHAnsi" w:hAnsiTheme="majorHAnsi" w:cstheme="majorHAnsi"/>
                 <w:noProof/>
                 <w:webHidden/>
               </w:rPr>
@@ -828,19 +1281,22 @@
             </w:r>
             <w:r>
               <w:rPr>
-                <w:noProof/>
-                <w:webHidden/>
-              </w:rPr>
-              <w:instrText xml:space="preserve"> PAGEREF _Toc87521358 \h </w:instrText>
-            </w:r>
-            <w:r>
-              <w:rPr>
-                <w:noProof/>
-                <w:webHidden/>
-              </w:rPr>
-            </w:r>
-            <w:r>
-              <w:rPr>
+                <w:rFonts w:asciiTheme="majorHAnsi" w:hAnsiTheme="majorHAnsi" w:cstheme="majorHAnsi"/>
+                <w:noProof/>
+                <w:webHidden/>
+              </w:rPr>
+              <w:instrText xml:space="preserve"> PAGEREF _Toc158327959 \h </w:instrText>
+            </w:r>
+            <w:r>
+              <w:rPr>
+                <w:rFonts w:asciiTheme="majorHAnsi" w:hAnsiTheme="majorHAnsi" w:cstheme="majorHAnsi"/>
+                <w:noProof/>
+                <w:webHidden/>
+              </w:rPr>
+            </w:r>
+            <w:r>
+              <w:rPr>
+                <w:rFonts w:asciiTheme="majorHAnsi" w:hAnsiTheme="majorHAnsi" w:cstheme="majorHAnsi"/>
                 <w:noProof/>
                 <w:webHidden/>
               </w:rPr>
@@ -848,6 +1304,7 @@
             </w:r>
             <w:r>
               <w:rPr>
+                <w:rFonts w:asciiTheme="majorHAnsi" w:hAnsiTheme="majorHAnsi" w:cstheme="majorHAnsi"/>
                 <w:noProof/>
                 <w:webHidden/>
               </w:rPr>
@@ -855,6 +1312,7 @@
             </w:r>
             <w:r>
               <w:rPr>
+                <w:rFonts w:asciiTheme="majorHAnsi" w:hAnsiTheme="majorHAnsi" w:cstheme="majorHAnsi"/>
                 <w:noProof/>
                 <w:webHidden/>
               </w:rPr>
@@ -863,17 +1321,34 @@
           </w:hyperlink>
         </w:p>
         <w:p>
+          <w:pPr>
+            <w:rPr>
+              <w:rFonts w:asciiTheme="majorHAnsi" w:hAnsiTheme="majorHAnsi" w:cstheme="majorHAnsi"/>
+            </w:rPr>
+          </w:pPr>
           <w:r>
+            <w:rPr>
+              <w:rFonts w:asciiTheme="majorHAnsi" w:hAnsiTheme="majorHAnsi" w:cstheme="majorHAnsi"/>
+              <w:szCs w:val="24"/>
+            </w:rPr>
             <w:fldChar w:fldCharType="end"/>
           </w:r>
         </w:p>
       </w:sdtContent>
     </w:sdt>
-    <w:p/>
     <w:p>
       <w:pPr>
+        <w:rPr>
+          <w:rFonts w:asciiTheme="majorHAnsi" w:hAnsiTheme="majorHAnsi" w:cstheme="majorHAnsi"/>
+        </w:rPr>
+      </w:pPr>
+    </w:p>
+    <w:p>
+      <w:pPr>
+        <w:rPr>
+          <w:rFonts w:asciiTheme="majorHAnsi" w:hAnsiTheme="majorHAnsi" w:cstheme="majorHAnsi"/>
+        </w:rPr>
         <w:sectPr>
-          <w:footerReference w:type="default" r:id="rId11"/>
           <w:pgSz w:w="11906" w:h="16838"/>
           <w:pgMar w:top="1417" w:right="1417" w:bottom="1417" w:left="1417" w:header="708" w:footer="708" w:gutter="0"/>
           <w:cols w:space="708"/>
@@ -884,66 +1359,128 @@
     <w:p>
       <w:pPr>
         <w:pStyle w:val="Cmsor1"/>
-      </w:pPr>
-      <w:bookmarkStart w:id="0" w:name="_Toc87521353"/>
-      <w:r>
+        <w:rPr>
+          <w:rFonts w:cstheme="majorHAnsi"/>
+        </w:rPr>
+      </w:pPr>
+      <w:bookmarkStart w:id="0" w:name="_Toc158327952"/>
+      <w:r>
+        <w:rPr>
+          <w:rFonts w:cstheme="majorHAnsi"/>
+        </w:rPr>
         <w:lastRenderedPageBreak/>
         <w:t>Bevezet</w:t>
       </w:r>
       <w:r>
+        <w:rPr>
+          <w:rFonts w:cstheme="majorHAnsi"/>
+        </w:rPr>
         <w:t>és</w:t>
       </w:r>
       <w:bookmarkEnd w:id="0"/>
     </w:p>
     <w:p>
-      <w:r>
+      <w:pPr>
+        <w:rPr>
+          <w:rFonts w:asciiTheme="majorHAnsi" w:hAnsiTheme="majorHAnsi" w:cstheme="majorHAnsi"/>
+        </w:rPr>
+      </w:pPr>
+      <w:r>
+        <w:rPr>
+          <w:rFonts w:asciiTheme="majorHAnsi" w:hAnsiTheme="majorHAnsi" w:cstheme="majorHAnsi"/>
+        </w:rPr>
         <w:t xml:space="preserve">A </w:t>
       </w:r>
       <w:r>
+        <w:rPr>
+          <w:rFonts w:asciiTheme="majorHAnsi" w:hAnsiTheme="majorHAnsi" w:cstheme="majorHAnsi"/>
+        </w:rPr>
         <w:t xml:space="preserve">lap mérete és a </w:t>
       </w:r>
       <w:r>
+        <w:rPr>
+          <w:rFonts w:asciiTheme="majorHAnsi" w:hAnsiTheme="majorHAnsi" w:cstheme="majorHAnsi"/>
+        </w:rPr>
         <w:t>margók ebben a sablonban megfelelően vannak beállítva.</w:t>
       </w:r>
       <w:r>
+        <w:rPr>
+          <w:rFonts w:asciiTheme="majorHAnsi" w:hAnsiTheme="majorHAnsi" w:cstheme="majorHAnsi"/>
+        </w:rPr>
         <w:t xml:space="preserve"> </w:t>
       </w:r>
       <w:r>
+        <w:rPr>
+          <w:rFonts w:asciiTheme="majorHAnsi" w:hAnsiTheme="majorHAnsi" w:cstheme="majorHAnsi"/>
+        </w:rPr>
         <w:t xml:space="preserve">A betűtípus </w:t>
       </w:r>
       <w:r>
+        <w:rPr>
+          <w:rFonts w:asciiTheme="majorHAnsi" w:hAnsiTheme="majorHAnsi" w:cstheme="majorHAnsi"/>
+        </w:rPr>
         <w:t xml:space="preserve">adott </w:t>
       </w:r>
       <w:r>
+        <w:rPr>
+          <w:rFonts w:asciiTheme="majorHAnsi" w:hAnsiTheme="majorHAnsi" w:cstheme="majorHAnsi"/>
+        </w:rPr>
         <w:t>(</w:t>
       </w:r>
       <w:proofErr w:type="spellStart"/>
       <w:r>
+        <w:rPr>
+          <w:rFonts w:asciiTheme="majorHAnsi" w:hAnsiTheme="majorHAnsi" w:cstheme="majorHAnsi"/>
+        </w:rPr>
         <w:t>Calibri</w:t>
       </w:r>
       <w:proofErr w:type="spellEnd"/>
       <w:r>
+        <w:rPr>
+          <w:rFonts w:asciiTheme="majorHAnsi" w:hAnsiTheme="majorHAnsi" w:cstheme="majorHAnsi"/>
+        </w:rPr>
         <w:t xml:space="preserve">) </w:t>
       </w:r>
       <w:r>
+        <w:rPr>
+          <w:rFonts w:asciiTheme="majorHAnsi" w:hAnsiTheme="majorHAnsi" w:cstheme="majorHAnsi"/>
+        </w:rPr>
         <w:t>és a</w:t>
       </w:r>
       <w:r>
+        <w:rPr>
+          <w:rFonts w:asciiTheme="majorHAnsi" w:hAnsiTheme="majorHAnsi" w:cstheme="majorHAnsi"/>
+        </w:rPr>
         <w:t xml:space="preserve"> 12-es</w:t>
       </w:r>
       <w:r>
+        <w:rPr>
+          <w:rFonts w:asciiTheme="majorHAnsi" w:hAnsiTheme="majorHAnsi" w:cstheme="majorHAnsi"/>
+        </w:rPr>
         <w:t xml:space="preserve"> betűméret</w:t>
       </w:r>
       <w:r>
+        <w:rPr>
+          <w:rFonts w:asciiTheme="majorHAnsi" w:hAnsiTheme="majorHAnsi" w:cstheme="majorHAnsi"/>
+        </w:rPr>
         <w:t xml:space="preserve"> is</w:t>
       </w:r>
       <w:r>
+        <w:rPr>
+          <w:rFonts w:asciiTheme="majorHAnsi" w:hAnsiTheme="majorHAnsi" w:cstheme="majorHAnsi"/>
+        </w:rPr>
         <w:t>.</w:t>
       </w:r>
       <w:r>
+        <w:rPr>
+          <w:rFonts w:asciiTheme="majorHAnsi" w:hAnsiTheme="majorHAnsi" w:cstheme="majorHAnsi"/>
+        </w:rPr>
         <w:t xml:space="preserve"> Oldalszámozás a tartalomjegyzék után kezdődik és a dokumentum végéig folytatódik.</w:t>
       </w:r>
       <w:r>
+        <w:rPr>
+          <w:rFonts w:asciiTheme="majorHAnsi" w:hAnsiTheme="majorHAnsi" w:cstheme="majorHAnsi"/>
+        </w:rPr>
         <w:t xml:space="preserve"> A dolgozat fő fejezetcímei adottak és mindig új oldalon kezdődnek.</w:t>
       </w:r>
     </w:p>
@@ -951,9 +1488,13 @@
       <w:pPr>
         <w:keepNext/>
         <w:jc w:val="center"/>
-      </w:pPr>
-      <w:r>
-        <w:rPr>
+        <w:rPr>
+          <w:rFonts w:asciiTheme="majorHAnsi" w:hAnsiTheme="majorHAnsi" w:cstheme="majorHAnsi"/>
+        </w:rPr>
+      </w:pPr>
+      <w:r>
+        <w:rPr>
+          <w:rFonts w:asciiTheme="majorHAnsi" w:hAnsiTheme="majorHAnsi" w:cstheme="majorHAnsi"/>
           <w:noProof/>
           <w:lang w:eastAsia="hu-HU"/>
         </w:rPr>
@@ -975,7 +1516,7 @@
                     </pic:cNvPicPr>
                   </pic:nvPicPr>
                   <pic:blipFill>
-                    <a:blip r:embed="rId12">
+                    <a:blip r:embed="rId11">
                       <a:extLst>
                         <a:ext uri="{28A0092B-C50C-407E-A947-70E740481C1C}">
                           <a14:useLocalDpi xmlns:a14="http://schemas.microsoft.com/office/drawing/2010/main" val="0"/>
@@ -1011,101 +1552,197 @@
     <w:p>
       <w:pPr>
         <w:pStyle w:val="Kpalrs"/>
-      </w:pPr>
-      <w:r>
+        <w:rPr>
+          <w:rFonts w:asciiTheme="majorHAnsi" w:hAnsiTheme="majorHAnsi" w:cstheme="majorHAnsi"/>
+        </w:rPr>
+      </w:pPr>
+      <w:r>
+        <w:rPr>
+          <w:rFonts w:asciiTheme="majorHAnsi" w:hAnsiTheme="majorHAnsi" w:cstheme="majorHAnsi"/>
+        </w:rPr>
         <w:fldChar w:fldCharType="begin"/>
       </w:r>
       <w:r>
+        <w:rPr>
+          <w:rFonts w:asciiTheme="majorHAnsi" w:hAnsiTheme="majorHAnsi" w:cstheme="majorHAnsi"/>
+        </w:rPr>
         <w:instrText xml:space="preserve"> SEQ ábra \* ARABIC </w:instrText>
       </w:r>
       <w:r>
+        <w:rPr>
+          <w:rFonts w:asciiTheme="majorHAnsi" w:hAnsiTheme="majorHAnsi" w:cstheme="majorHAnsi"/>
+        </w:rPr>
         <w:fldChar w:fldCharType="separate"/>
       </w:r>
       <w:r>
         <w:rPr>
+          <w:rFonts w:asciiTheme="majorHAnsi" w:hAnsiTheme="majorHAnsi" w:cstheme="majorHAnsi"/>
           <w:noProof/>
         </w:rPr>
         <w:t>1</w:t>
       </w:r>
       <w:r>
+        <w:rPr>
+          <w:rFonts w:asciiTheme="majorHAnsi" w:hAnsiTheme="majorHAnsi" w:cstheme="majorHAnsi"/>
+        </w:rPr>
         <w:fldChar w:fldCharType="end"/>
       </w:r>
       <w:r>
+        <w:rPr>
+          <w:rFonts w:asciiTheme="majorHAnsi" w:hAnsiTheme="majorHAnsi" w:cstheme="majorHAnsi"/>
+        </w:rPr>
         <w:t>. ábra</w:t>
       </w:r>
       <w:bookmarkEnd w:id="1"/>
       <w:r>
-        <w:t xml:space="preserve">: </w:t>
-      </w:r>
-      <w:r>
-        <w:t>Galaxis útikalauz stopposoknak könyv</w:t>
+        <w:rPr>
+          <w:rFonts w:asciiTheme="majorHAnsi" w:hAnsiTheme="majorHAnsi" w:cstheme="majorHAnsi"/>
+        </w:rPr>
+        <w:t>: Galaxis útikalauz stopposoknak könyv</w:t>
       </w:r>
     </w:p>
     <w:p>
-      <w:r>
+      <w:pPr>
+        <w:rPr>
+          <w:rFonts w:asciiTheme="majorHAnsi" w:hAnsiTheme="majorHAnsi" w:cstheme="majorHAnsi"/>
+        </w:rPr>
+      </w:pPr>
+      <w:r>
+        <w:rPr>
+          <w:rFonts w:asciiTheme="majorHAnsi" w:hAnsiTheme="majorHAnsi" w:cstheme="majorHAnsi"/>
+        </w:rPr>
         <w:t>Használjátok az automatikus számozást az ábrákhoz.</w:t>
       </w:r>
       <w:r>
+        <w:rPr>
+          <w:rFonts w:asciiTheme="majorHAnsi" w:hAnsiTheme="majorHAnsi" w:cstheme="majorHAnsi"/>
+        </w:rPr>
         <w:t xml:space="preserve"> Túl sok ábra esetén érdemes ábrajegyzéket beszúrni a dokumentum</w:t>
       </w:r>
       <w:r>
+        <w:rPr>
+          <w:rFonts w:asciiTheme="majorHAnsi" w:hAnsiTheme="majorHAnsi" w:cstheme="majorHAnsi"/>
+        </w:rPr>
         <w:t>ban az Irodalomjegyzék után.</w:t>
       </w:r>
       <w:r>
+        <w:rPr>
+          <w:rFonts w:asciiTheme="majorHAnsi" w:hAnsiTheme="majorHAnsi" w:cstheme="majorHAnsi"/>
+        </w:rPr>
         <w:t xml:space="preserve"> A folyó szövegben hivatkozzatok minden egyes ábrára és táblázatra is kereszthivatkozással (</w:t>
       </w:r>
       <w:r>
+        <w:rPr>
+          <w:rFonts w:asciiTheme="majorHAnsi" w:hAnsiTheme="majorHAnsi" w:cstheme="majorHAnsi"/>
+        </w:rPr>
         <w:t xml:space="preserve">például így: </w:t>
       </w:r>
       <w:r>
+        <w:rPr>
+          <w:rFonts w:asciiTheme="majorHAnsi" w:hAnsiTheme="majorHAnsi" w:cstheme="majorHAnsi"/>
+        </w:rPr>
         <w:fldChar w:fldCharType="begin"/>
       </w:r>
       <w:r>
+        <w:rPr>
+          <w:rFonts w:asciiTheme="majorHAnsi" w:hAnsiTheme="majorHAnsi" w:cstheme="majorHAnsi"/>
+        </w:rPr>
         <w:instrText xml:space="preserve"> REF _Ref116400530 \h </w:instrText>
       </w:r>
       <w:r>
+        <w:rPr>
+          <w:rFonts w:asciiTheme="majorHAnsi" w:hAnsiTheme="majorHAnsi" w:cstheme="majorHAnsi"/>
+        </w:rPr>
+        <w:instrText xml:space="preserve"> \* MERGEFORMAT </w:instrText>
+      </w:r>
+      <w:r>
+        <w:rPr>
+          <w:rFonts w:asciiTheme="majorHAnsi" w:hAnsiTheme="majorHAnsi" w:cstheme="majorHAnsi"/>
+        </w:rPr>
+      </w:r>
+      <w:r>
+        <w:rPr>
+          <w:rFonts w:asciiTheme="majorHAnsi" w:hAnsiTheme="majorHAnsi" w:cstheme="majorHAnsi"/>
+        </w:rPr>
         <w:fldChar w:fldCharType="separate"/>
       </w:r>
       <w:r>
         <w:rPr>
+          <w:rFonts w:asciiTheme="majorHAnsi" w:hAnsiTheme="majorHAnsi" w:cstheme="majorHAnsi"/>
           <w:noProof/>
         </w:rPr>
         <w:t>1</w:t>
       </w:r>
       <w:r>
+        <w:rPr>
+          <w:rFonts w:asciiTheme="majorHAnsi" w:hAnsiTheme="majorHAnsi" w:cstheme="majorHAnsi"/>
+        </w:rPr>
         <w:t>. ábra</w:t>
       </w:r>
       <w:r>
+        <w:rPr>
+          <w:rFonts w:asciiTheme="majorHAnsi" w:hAnsiTheme="majorHAnsi" w:cstheme="majorHAnsi"/>
+        </w:rPr>
         <w:fldChar w:fldCharType="end"/>
       </w:r>
       <w:r>
+        <w:rPr>
+          <w:rFonts w:asciiTheme="majorHAnsi" w:hAnsiTheme="majorHAnsi" w:cstheme="majorHAnsi"/>
+        </w:rPr>
         <w:t xml:space="preserve">, vagy táblázat esetén így: </w:t>
       </w:r>
       <w:r>
+        <w:rPr>
+          <w:rFonts w:asciiTheme="majorHAnsi" w:hAnsiTheme="majorHAnsi" w:cstheme="majorHAnsi"/>
+        </w:rPr>
         <w:fldChar w:fldCharType="begin"/>
       </w:r>
       <w:r>
+        <w:rPr>
+          <w:rFonts w:asciiTheme="majorHAnsi" w:hAnsiTheme="majorHAnsi" w:cstheme="majorHAnsi"/>
+        </w:rPr>
         <w:instrText xml:space="preserve"> REF _Ref116400549 \h </w:instrText>
       </w:r>
       <w:r>
+        <w:rPr>
+          <w:rFonts w:asciiTheme="majorHAnsi" w:hAnsiTheme="majorHAnsi" w:cstheme="majorHAnsi"/>
+        </w:rPr>
         <w:instrText xml:space="preserve"> \* MERGEFORMAT </w:instrText>
       </w:r>
       <w:r>
+        <w:rPr>
+          <w:rFonts w:asciiTheme="majorHAnsi" w:hAnsiTheme="majorHAnsi" w:cstheme="majorHAnsi"/>
+        </w:rPr>
+      </w:r>
+      <w:r>
+        <w:rPr>
+          <w:rFonts w:asciiTheme="majorHAnsi" w:hAnsiTheme="majorHAnsi" w:cstheme="majorHAnsi"/>
+        </w:rPr>
         <w:fldChar w:fldCharType="separate"/>
       </w:r>
       <w:r>
         <w:rPr>
+          <w:rFonts w:asciiTheme="majorHAnsi" w:hAnsiTheme="majorHAnsi" w:cstheme="majorHAnsi"/>
           <w:noProof/>
         </w:rPr>
         <w:t>1</w:t>
       </w:r>
       <w:r>
+        <w:rPr>
+          <w:rFonts w:asciiTheme="majorHAnsi" w:hAnsiTheme="majorHAnsi" w:cstheme="majorHAnsi"/>
+        </w:rPr>
         <w:t>. táblázat</w:t>
       </w:r>
       <w:r>
+        <w:rPr>
+          <w:rFonts w:asciiTheme="majorHAnsi" w:hAnsiTheme="majorHAnsi" w:cstheme="majorHAnsi"/>
+        </w:rPr>
         <w:fldChar w:fldCharType="end"/>
       </w:r>
       <w:r>
+        <w:rPr>
+          <w:rFonts w:asciiTheme="majorHAnsi" w:hAnsiTheme="majorHAnsi" w:cstheme="majorHAnsi"/>
+        </w:rPr>
         <w:t>).</w:t>
       </w:r>
     </w:p>
@@ -1114,33 +1751,58 @@
       <w:pPr>
         <w:pStyle w:val="Kpalrs"/>
         <w:keepNext/>
-      </w:pPr>
-      <w:r>
+        <w:rPr>
+          <w:rFonts w:asciiTheme="majorHAnsi" w:hAnsiTheme="majorHAnsi" w:cstheme="majorHAnsi"/>
+        </w:rPr>
+      </w:pPr>
+      <w:r>
+        <w:rPr>
+          <w:rFonts w:asciiTheme="majorHAnsi" w:hAnsiTheme="majorHAnsi" w:cstheme="majorHAnsi"/>
+        </w:rPr>
         <w:fldChar w:fldCharType="begin"/>
       </w:r>
       <w:r>
+        <w:rPr>
+          <w:rFonts w:asciiTheme="majorHAnsi" w:hAnsiTheme="majorHAnsi" w:cstheme="majorHAnsi"/>
+        </w:rPr>
         <w:instrText xml:space="preserve"> SEQ táblázat \* ARABIC </w:instrText>
       </w:r>
       <w:r>
+        <w:rPr>
+          <w:rFonts w:asciiTheme="majorHAnsi" w:hAnsiTheme="majorHAnsi" w:cstheme="majorHAnsi"/>
+        </w:rPr>
         <w:fldChar w:fldCharType="separate"/>
       </w:r>
       <w:r>
         <w:rPr>
+          <w:rFonts w:asciiTheme="majorHAnsi" w:hAnsiTheme="majorHAnsi" w:cstheme="majorHAnsi"/>
           <w:noProof/>
         </w:rPr>
         <w:t>1</w:t>
       </w:r>
       <w:r>
+        <w:rPr>
+          <w:rFonts w:asciiTheme="majorHAnsi" w:hAnsiTheme="majorHAnsi" w:cstheme="majorHAnsi"/>
+        </w:rPr>
         <w:fldChar w:fldCharType="end"/>
       </w:r>
       <w:r>
+        <w:rPr>
+          <w:rFonts w:asciiTheme="majorHAnsi" w:hAnsiTheme="majorHAnsi" w:cstheme="majorHAnsi"/>
+        </w:rPr>
         <w:t>. táblázat</w:t>
       </w:r>
       <w:bookmarkEnd w:id="2"/>
       <w:r>
+        <w:rPr>
+          <w:rFonts w:asciiTheme="majorHAnsi" w:hAnsiTheme="majorHAnsi" w:cstheme="majorHAnsi"/>
+        </w:rPr>
         <w:t>:</w:t>
       </w:r>
       <w:r>
+        <w:rPr>
+          <w:rFonts w:asciiTheme="majorHAnsi" w:hAnsiTheme="majorHAnsi" w:cstheme="majorHAnsi"/>
+        </w:rPr>
         <w:t xml:space="preserve"> Példatáblázat</w:t>
       </w:r>
     </w:p>
@@ -1165,8 +1827,16 @@
             <w:tcW w:w="2831" w:type="dxa"/>
           </w:tcPr>
           <w:p>
+            <w:pPr>
+              <w:rPr>
+                <w:rFonts w:asciiTheme="majorHAnsi" w:hAnsiTheme="majorHAnsi" w:cstheme="majorHAnsi"/>
+              </w:rPr>
+            </w:pPr>
             <w:proofErr w:type="spellStart"/>
             <w:r>
+              <w:rPr>
+                <w:rFonts w:asciiTheme="majorHAnsi" w:hAnsiTheme="majorHAnsi" w:cstheme="majorHAnsi"/>
+              </w:rPr>
               <w:t>asdf</w:t>
             </w:r>
             <w:proofErr w:type="spellEnd"/>
@@ -1176,13 +1846,25 @@
           <w:tcPr>
             <w:tcW w:w="2831" w:type="dxa"/>
           </w:tcPr>
-          <w:p/>
+          <w:p>
+            <w:pPr>
+              <w:rPr>
+                <w:rFonts w:asciiTheme="majorHAnsi" w:hAnsiTheme="majorHAnsi" w:cstheme="majorHAnsi"/>
+              </w:rPr>
+            </w:pPr>
+          </w:p>
         </w:tc>
         <w:tc>
           <w:tcPr>
             <w:tcW w:w="2831" w:type="dxa"/>
           </w:tcPr>
-          <w:p/>
+          <w:p>
+            <w:pPr>
+              <w:rPr>
+                <w:rFonts w:asciiTheme="majorHAnsi" w:hAnsiTheme="majorHAnsi" w:cstheme="majorHAnsi"/>
+              </w:rPr>
+            </w:pPr>
+          </w:p>
         </w:tc>
       </w:tr>
       <w:tr>
@@ -1194,7 +1876,15 @@
             <w:tcW w:w="2831" w:type="dxa"/>
           </w:tcPr>
           <w:p>
-            <w:r>
+            <w:pPr>
+              <w:rPr>
+                <w:rFonts w:asciiTheme="majorHAnsi" w:hAnsiTheme="majorHAnsi" w:cstheme="majorHAnsi"/>
+              </w:rPr>
+            </w:pPr>
+            <w:r>
+              <w:rPr>
+                <w:rFonts w:asciiTheme="majorHAnsi" w:hAnsiTheme="majorHAnsi" w:cstheme="majorHAnsi"/>
+              </w:rPr>
               <w:t>1234</w:t>
             </w:r>
           </w:p>
@@ -1203,106 +1893,204 @@
           <w:tcPr>
             <w:tcW w:w="2831" w:type="dxa"/>
           </w:tcPr>
-          <w:p/>
+          <w:p>
+            <w:pPr>
+              <w:rPr>
+                <w:rFonts w:asciiTheme="majorHAnsi" w:hAnsiTheme="majorHAnsi" w:cstheme="majorHAnsi"/>
+              </w:rPr>
+            </w:pPr>
+          </w:p>
         </w:tc>
         <w:tc>
           <w:tcPr>
             <w:tcW w:w="2831" w:type="dxa"/>
           </w:tcPr>
-          <w:p/>
+          <w:p>
+            <w:pPr>
+              <w:rPr>
+                <w:rFonts w:asciiTheme="majorHAnsi" w:hAnsiTheme="majorHAnsi" w:cstheme="majorHAnsi"/>
+              </w:rPr>
+            </w:pPr>
+          </w:p>
         </w:tc>
       </w:tr>
     </w:tbl>
-    <w:p/>
     <w:p>
-      <w:r>
-        <w:br w:type="page"/>
-      </w:r>
+      <w:pPr>
+        <w:rPr>
+          <w:rFonts w:asciiTheme="majorHAnsi" w:hAnsiTheme="majorHAnsi" w:cstheme="majorHAnsi"/>
+        </w:rPr>
+      </w:pPr>
     </w:p>
     <w:p>
       <w:pPr>
+        <w:rPr>
+          <w:rFonts w:asciiTheme="majorHAnsi" w:hAnsiTheme="majorHAnsi" w:cstheme="majorHAnsi"/>
+        </w:rPr>
+      </w:pPr>
+      <w:r>
+        <w:rPr>
+          <w:rFonts w:asciiTheme="majorHAnsi" w:hAnsiTheme="majorHAnsi" w:cstheme="majorHAnsi"/>
+        </w:rPr>
+        <w:br w:type="page"/>
+      </w:r>
+    </w:p>
+    <w:p>
+      <w:pPr>
         <w:pStyle w:val="Cmsor1"/>
-      </w:pPr>
-      <w:bookmarkStart w:id="3" w:name="_Toc87521354"/>
-      <w:r>
+        <w:rPr>
+          <w:rFonts w:cstheme="majorHAnsi"/>
+        </w:rPr>
+      </w:pPr>
+      <w:bookmarkStart w:id="3" w:name="_Toc158327953"/>
+      <w:r>
+        <w:rPr>
+          <w:rFonts w:cstheme="majorHAnsi"/>
+        </w:rPr>
         <w:lastRenderedPageBreak/>
         <w:t>Felhasználói dokumentáció</w:t>
       </w:r>
       <w:bookmarkEnd w:id="3"/>
     </w:p>
-    <w:p/>
     <w:p>
       <w:pPr>
         <w:rPr>
-          <w:rFonts w:asciiTheme="majorHAnsi" w:eastAsiaTheme="majorEastAsia" w:hAnsiTheme="majorHAnsi" w:cstheme="majorBidi"/>
+          <w:rFonts w:asciiTheme="majorHAnsi" w:hAnsiTheme="majorHAnsi" w:cstheme="majorHAnsi"/>
+        </w:rPr>
+      </w:pPr>
+    </w:p>
+    <w:p>
+      <w:pPr>
+        <w:rPr>
+          <w:rFonts w:asciiTheme="majorHAnsi" w:eastAsiaTheme="majorEastAsia" w:hAnsiTheme="majorHAnsi" w:cstheme="majorHAnsi"/>
           <w:sz w:val="32"/>
           <w:szCs w:val="32"/>
         </w:rPr>
       </w:pPr>
       <w:r>
+        <w:rPr>
+          <w:rFonts w:asciiTheme="majorHAnsi" w:hAnsiTheme="majorHAnsi" w:cstheme="majorHAnsi"/>
+        </w:rPr>
         <w:br w:type="page"/>
       </w:r>
     </w:p>
     <w:p>
       <w:pPr>
         <w:pStyle w:val="Cmsor1"/>
-      </w:pPr>
-      <w:bookmarkStart w:id="4" w:name="_Toc87521355"/>
-      <w:r>
+        <w:rPr>
+          <w:rFonts w:cstheme="majorHAnsi"/>
+        </w:rPr>
+      </w:pPr>
+      <w:bookmarkStart w:id="4" w:name="_Toc158327954"/>
+      <w:r>
+        <w:rPr>
+          <w:rFonts w:cstheme="majorHAnsi"/>
+        </w:rPr>
         <w:lastRenderedPageBreak/>
         <w:t>Fejlesztői dokumentáció</w:t>
       </w:r>
       <w:bookmarkEnd w:id="4"/>
     </w:p>
-    <w:p/>
+    <w:p>
+      <w:pPr>
+        <w:rPr>
+          <w:rFonts w:asciiTheme="majorHAnsi" w:hAnsiTheme="majorHAnsi" w:cstheme="majorHAnsi"/>
+        </w:rPr>
+      </w:pPr>
+    </w:p>
     <w:p>
       <w:pPr>
         <w:spacing w:after="160" w:line="259" w:lineRule="auto"/>
         <w:jc w:val="left"/>
-      </w:pPr>
-      <w:r>
+        <w:rPr>
+          <w:rFonts w:asciiTheme="majorHAnsi" w:hAnsiTheme="majorHAnsi" w:cstheme="majorHAnsi"/>
+        </w:rPr>
+      </w:pPr>
+      <w:r>
+        <w:rPr>
+          <w:rFonts w:asciiTheme="majorHAnsi" w:hAnsiTheme="majorHAnsi" w:cstheme="majorHAnsi"/>
+        </w:rPr>
         <w:br w:type="page"/>
       </w:r>
     </w:p>
     <w:p>
       <w:pPr>
         <w:pStyle w:val="Cmsor1"/>
-      </w:pPr>
-      <w:bookmarkStart w:id="5" w:name="_Toc87521356"/>
-      <w:commentRangeStart w:id="6"/>
-      <w:r>
+        <w:rPr>
+          <w:rFonts w:cstheme="majorHAnsi"/>
+        </w:rPr>
+      </w:pPr>
+      <w:bookmarkStart w:id="5" w:name="_Toc158327955"/>
+      <w:r>
+        <w:rPr>
+          <w:rFonts w:cstheme="majorHAnsi"/>
+        </w:rPr>
         <w:lastRenderedPageBreak/>
-        <w:t>Összefoglalás és tovább</w:t>
-      </w:r>
-      <w:r>
-        <w:t>i fejlesztési lehetőségek</w:t>
+        <w:t>Összefoglalás</w:t>
       </w:r>
       <w:bookmarkEnd w:id="5"/>
-      <w:commentRangeEnd w:id="6"/>
-      <w:r>
-        <w:rPr>
-          <w:rStyle w:val="Jegyzethivatkozs"/>
-          <w:rFonts w:asciiTheme="minorHAnsi" w:eastAsiaTheme="minorHAnsi" w:hAnsiTheme="minorHAnsi" w:cstheme="minorBidi"/>
-        </w:rPr>
-        <w:commentReference w:id="6"/>
-      </w:r>
-    </w:p>
-    <w:p/>
-    <w:p>
-      <w:r>
-        <w:br w:type="page"/>
-      </w:r>
     </w:p>
     <w:p>
       <w:pPr>
+        <w:pStyle w:val="Cmsor2"/>
+        <w:rPr>
+          <w:rFonts w:cstheme="majorHAnsi"/>
+        </w:rPr>
+      </w:pPr>
+      <w:bookmarkStart w:id="6" w:name="_Toc158327956"/>
+      <w:r>
+        <w:rPr>
+          <w:rFonts w:cstheme="majorHAnsi"/>
+        </w:rPr>
+        <w:t>Konklúzió</w:t>
+      </w:r>
+      <w:bookmarkEnd w:id="6"/>
+    </w:p>
+    <w:p>
+      <w:pPr>
+        <w:pStyle w:val="Cmsor2"/>
+        <w:rPr>
+          <w:rFonts w:cstheme="majorHAnsi"/>
+        </w:rPr>
+      </w:pPr>
+      <w:bookmarkStart w:id="7" w:name="_Toc158327957"/>
+      <w:r>
+        <w:rPr>
+          <w:rFonts w:cstheme="majorHAnsi"/>
+        </w:rPr>
+        <w:t>További fejlesztési lehetőségek</w:t>
+      </w:r>
+      <w:bookmarkEnd w:id="7"/>
+    </w:p>
+    <w:p>
+      <w:pPr>
+        <w:rPr>
+          <w:rFonts w:asciiTheme="majorHAnsi" w:hAnsiTheme="majorHAnsi" w:cstheme="majorHAnsi"/>
+        </w:rPr>
+      </w:pPr>
+      <w:r>
+        <w:rPr>
+          <w:rFonts w:asciiTheme="majorHAnsi" w:hAnsiTheme="majorHAnsi" w:cstheme="majorHAnsi"/>
+        </w:rPr>
+        <w:br w:type="page"/>
+      </w:r>
+    </w:p>
+    <w:p>
+      <w:pPr>
         <w:pStyle w:val="Cmsor1"/>
-      </w:pPr>
-      <w:bookmarkStart w:id="7" w:name="_Toc87521357"/>
-      <w:r>
+        <w:rPr>
+          <w:rFonts w:cstheme="majorHAnsi"/>
+        </w:rPr>
+      </w:pPr>
+      <w:bookmarkStart w:id="8" w:name="_Toc158327958"/>
+      <w:r>
+        <w:rPr>
+          <w:rFonts w:cstheme="majorHAnsi"/>
+        </w:rPr>
         <w:lastRenderedPageBreak/>
         <w:t>Irodalomjegyzék</w:t>
       </w:r>
-      <w:bookmarkEnd w:id="7"/>
+      <w:bookmarkEnd w:id="8"/>
     </w:p>
     <w:p>
       <w:pPr>
@@ -1312,46 +2100,55 @@
           <w:numId w:val="2"/>
         </w:numPr>
         <w:ind w:left="567" w:hanging="567"/>
+        <w:rPr>
+          <w:rFonts w:asciiTheme="majorHAnsi" w:hAnsiTheme="majorHAnsi" w:cstheme="majorHAnsi"/>
+        </w:rPr>
       </w:pPr>
     </w:p>
     <w:p>
       <w:pPr>
         <w:spacing w:after="160" w:line="259" w:lineRule="auto"/>
         <w:jc w:val="left"/>
-      </w:pPr>
-      <w:r>
+        <w:rPr>
+          <w:rFonts w:asciiTheme="majorHAnsi" w:hAnsiTheme="majorHAnsi" w:cstheme="majorHAnsi"/>
+        </w:rPr>
+      </w:pPr>
+      <w:r>
+        <w:rPr>
+          <w:rFonts w:asciiTheme="majorHAnsi" w:hAnsiTheme="majorHAnsi" w:cstheme="majorHAnsi"/>
+        </w:rPr>
         <w:br w:type="page"/>
       </w:r>
     </w:p>
     <w:p>
       <w:pPr>
         <w:pStyle w:val="Cmsor1"/>
-      </w:pPr>
-      <w:bookmarkStart w:id="8" w:name="_Toc87521358"/>
-      <w:commentRangeStart w:id="9"/>
-      <w:r>
+        <w:rPr>
+          <w:rFonts w:cstheme="majorHAnsi"/>
+        </w:rPr>
+      </w:pPr>
+      <w:bookmarkStart w:id="9" w:name="_Toc158327959"/>
+      <w:r>
+        <w:rPr>
+          <w:rFonts w:cstheme="majorHAnsi"/>
+        </w:rPr>
         <w:lastRenderedPageBreak/>
         <w:t>Melléklet</w:t>
       </w:r>
-      <w:commentRangeEnd w:id="9"/>
-      <w:r>
-        <w:rPr>
-          <w:rStyle w:val="Jegyzethivatkozs"/>
-          <w:rFonts w:asciiTheme="minorHAnsi" w:eastAsiaTheme="minorHAnsi" w:hAnsiTheme="minorHAnsi" w:cstheme="minorBidi"/>
-        </w:rPr>
-        <w:commentReference w:id="9"/>
-      </w:r>
-      <w:bookmarkEnd w:id="8"/>
+      <w:bookmarkEnd w:id="9"/>
     </w:p>
     <w:p>
       <w:pPr>
         <w:tabs>
           <w:tab w:val="left" w:pos="1224"/>
         </w:tabs>
+        <w:rPr>
+          <w:rFonts w:asciiTheme="majorHAnsi" w:hAnsiTheme="majorHAnsi" w:cstheme="majorHAnsi"/>
+        </w:rPr>
       </w:pPr>
     </w:p>
     <w:sectPr>
-      <w:footerReference w:type="default" r:id="rId17"/>
+      <w:footerReference w:type="default" r:id="rId12"/>
       <w:pgSz w:w="11906" w:h="16838"/>
       <w:pgMar w:top="1418" w:right="1418" w:bottom="1418" w:left="1418" w:header="709" w:footer="709" w:gutter="0"/>
       <w:pgNumType w:start="1"/>
@@ -1362,79 +2159,6 @@
 </w:document>
 </file>
 
-<file path=word/comments.xml><?xml version="1.0" encoding="utf-8"?>
-<w:comments xmlns:wpc="http://schemas.microsoft.com/office/word/2010/wordprocessingCanvas" xmlns:cx="http://schemas.microsoft.com/office/drawing/2014/chartex" xmlns:cx1="http://schemas.microsoft.com/office/drawing/2015/9/8/chartex" xmlns:cx2="http://schemas.microsoft.com/office/drawing/2015/10/21/chartex" xmlns:cx3="http://schemas.microsoft.com/office/drawing/2016/5/9/chartex" xmlns:cx4="http://schemas.microsoft.com/office/drawing/2016/5/10/chartex" xmlns:cx5="http://schemas.microsoft.com/office/drawing/2016/5/11/chartex" xmlns:cx6="http://schemas.microsoft.com/office/drawing/2016/5/12/chartex" xmlns:cx7="http://schemas.microsoft.com/office/drawing/2016/5/13/chartex" xmlns:cx8="http://schemas.microsoft.com/office/drawing/2016/5/14/chartex" xmlns:mc="http://schemas.openxmlformats.org/markup-compatibility/2006" xmlns:aink="http://schemas.microsoft.com/office/drawing/2016/ink" xmlns:am3d="http://schemas.microsoft.com/office/drawing/2017/model3d" xmlns:o="urn:schemas-microsoft-com:office:office" xmlns:oel="http://schemas.microsoft.com/office/2019/extlst" xmlns:r="http://schemas.openxmlformats.org/officeDocument/2006/relationships" xmlns:m="http://schemas.openxmlformats.org/officeDocument/2006/math" xmlns:v="urn:schemas-microsoft-com:vml" xmlns:wp14="http://schemas.microsoft.com/office/word/2010/wordprocessingDrawing" xmlns:wp="http://schemas.openxmlformats.org/drawingml/2006/wordprocessingDrawing" xmlns:w10="urn:schemas-microsoft-com:office:word" xmlns:w="http://schemas.openxmlformats.org/wordprocessingml/2006/main" xmlns:w14="http://schemas.microsoft.com/office/word/2010/wordml" xmlns:w15="http://schemas.microsoft.com/office/word/2012/wordml" xmlns:w16cex="http://schemas.microsoft.com/office/word/2018/wordml/cex" xmlns:w16cid="http://schemas.microsoft.com/office/word/2016/wordml/cid" xmlns:w16="http://schemas.microsoft.com/office/word/2018/wordml" xmlns:w16sdtdh="http://schemas.microsoft.com/office/word/2020/wordml/sdtdatahash" xmlns:w16se="http://schemas.microsoft.com/office/word/2015/wordml/symex" xmlns:wpg="http://schemas.microsoft.com/office/word/2010/wordprocessingGroup" xmlns:wpi="http://schemas.microsoft.com/office/word/2010/wordprocessingInk" xmlns:wne="http://schemas.microsoft.com/office/word/2006/wordml" xmlns:wps="http://schemas.microsoft.com/office/word/2010/wordprocessingShape" mc:Ignorable="w14 w15 w16se w16cid w16 w16cex w16sdtdh wp14">
-  <w:comment w:id="6" w:author="Németh Gábor Árpád Dr." w:date="2021-11-17T13:25:00Z" w:initials="NGÁD">
-    <w:p>
-      <w:pPr>
-        <w:pStyle w:val="Jegyzetszveg"/>
-      </w:pPr>
-      <w:r>
-        <w:rPr>
-          <w:rStyle w:val="Jegyzethivatkozs"/>
-        </w:rPr>
-        <w:annotationRef/>
-      </w:r>
-      <w:r>
-        <w:t>Talán érdemes különválasztani, vagy egy „Összefoglaló” c. főfejez és egy</w:t>
-      </w:r>
-      <w:r>
-        <w:t>-egy</w:t>
-      </w:r>
-      <w:r>
-        <w:t xml:space="preserve"> „</w:t>
-      </w:r>
-      <w:r>
-        <w:t>Konklúzió</w:t>
-      </w:r>
-      <w:r>
-        <w:t>”</w:t>
-      </w:r>
-      <w:r>
-        <w:t xml:space="preserve"> és „Továbbfejlesztési lehetőségek” alfejezet</w:t>
-      </w:r>
-    </w:p>
-  </w:comment>
-  <w:comment w:id="9" w:author="Gludovátz Attila" w:date="2021-11-11T11:08:00Z" w:initials="GA">
-    <w:p>
-      <w:pPr>
-        <w:pStyle w:val="Jegyzetszveg"/>
-      </w:pPr>
-      <w:r>
-        <w:rPr>
-          <w:rStyle w:val="Jegyzethivatkozs"/>
-        </w:rPr>
-        <w:annotationRef/>
-      </w:r>
-      <w:r>
-        <w:t>Nem kötelező, csak ha szükséges.</w:t>
-      </w:r>
-    </w:p>
-  </w:comment>
-</w:comments>
-</file>
-
-<file path=word/commentsExtended.xml><?xml version="1.0" encoding="utf-8"?>
-<w15:commentsEx xmlns:wpc="http://schemas.microsoft.com/office/word/2010/wordprocessingCanvas" xmlns:cx="http://schemas.microsoft.com/office/drawing/2014/chartex" xmlns:cx1="http://schemas.microsoft.com/office/drawing/2015/9/8/chartex" xmlns:cx2="http://schemas.microsoft.com/office/drawing/2015/10/21/chartex" xmlns:cx3="http://schemas.microsoft.com/office/drawing/2016/5/9/chartex" xmlns:cx4="http://schemas.microsoft.com/office/drawing/2016/5/10/chartex" xmlns:cx5="http://schemas.microsoft.com/office/drawing/2016/5/11/chartex" xmlns:cx6="http://schemas.microsoft.com/office/drawing/2016/5/12/chartex" xmlns:cx7="http://schemas.microsoft.com/office/drawing/2016/5/13/chartex" xmlns:cx8="http://schemas.microsoft.com/office/drawing/2016/5/14/chartex" xmlns:mc="http://schemas.openxmlformats.org/markup-compatibility/2006" xmlns:aink="http://schemas.microsoft.com/office/drawing/2016/ink" xmlns:am3d="http://schemas.microsoft.com/office/drawing/2017/model3d" xmlns:o="urn:schemas-microsoft-com:office:office" xmlns:oel="http://schemas.microsoft.com/office/2019/extlst" xmlns:r="http://schemas.openxmlformats.org/officeDocument/2006/relationships" xmlns:m="http://schemas.openxmlformats.org/officeDocument/2006/math" xmlns:v="urn:schemas-microsoft-com:vml" xmlns:wp14="http://schemas.microsoft.com/office/word/2010/wordprocessingDrawing" xmlns:wp="http://schemas.openxmlformats.org/drawingml/2006/wordprocessingDrawing" xmlns:w10="urn:schemas-microsoft-com:office:word" xmlns:w="http://schemas.openxmlformats.org/wordprocessingml/2006/main" xmlns:w14="http://schemas.microsoft.com/office/word/2010/wordml" xmlns:w15="http://schemas.microsoft.com/office/word/2012/wordml" xmlns:w16cex="http://schemas.microsoft.com/office/word/2018/wordml/cex" xmlns:w16cid="http://schemas.microsoft.com/office/word/2016/wordml/cid" xmlns:w16="http://schemas.microsoft.com/office/word/2018/wordml" xmlns:w16sdtdh="http://schemas.microsoft.com/office/word/2020/wordml/sdtdatahash" xmlns:w16se="http://schemas.microsoft.com/office/word/2015/wordml/symex" xmlns:wpg="http://schemas.microsoft.com/office/word/2010/wordprocessingGroup" xmlns:wpi="http://schemas.microsoft.com/office/word/2010/wordprocessingInk" xmlns:wne="http://schemas.microsoft.com/office/word/2006/wordml" xmlns:wps="http://schemas.microsoft.com/office/word/2010/wordprocessingShape" mc:Ignorable="w14 w15 w16se w16cid w16 w16cex w16sdtdh wp14">
-  <w15:commentEx w15:paraId="2366F670" w15:done="0"/>
-  <w15:commentEx w15:paraId="73D30FB7" w15:done="0"/>
-</w15:commentsEx>
-</file>
-
-<file path=word/commentsExtensible.xml><?xml version="1.0" encoding="utf-8"?>
-<w16cex:commentsExtensible xmlns:wpc="http://schemas.microsoft.com/office/word/2010/wordprocessingCanvas" xmlns:cx="http://schemas.microsoft.com/office/drawing/2014/chartex" xmlns:cx1="http://schemas.microsoft.com/office/drawing/2015/9/8/chartex" xmlns:cx2="http://schemas.microsoft.com/office/drawing/2015/10/21/chartex" xmlns:cx3="http://schemas.microsoft.com/office/drawing/2016/5/9/chartex" xmlns:cx4="http://schemas.microsoft.com/office/drawing/2016/5/10/chartex" xmlns:cx5="http://schemas.microsoft.com/office/drawing/2016/5/11/chartex" xmlns:cx6="http://schemas.microsoft.com/office/drawing/2016/5/12/chartex" xmlns:cx7="http://schemas.microsoft.com/office/drawing/2016/5/13/chartex" xmlns:cx8="http://schemas.microsoft.com/office/drawing/2016/5/14/chartex" xmlns:cr="http://schemas.microsoft.com/office/comments/2020/reactions" xmlns:mc="http://schemas.openxmlformats.org/markup-compatibility/2006" xmlns:aink="http://schemas.microsoft.com/office/drawing/2016/ink" xmlns:am3d="http://schemas.microsoft.com/office/drawing/2017/model3d" xmlns:o="urn:schemas-microsoft-com:office:office" xmlns:oel="http://schemas.microsoft.com/office/2019/extlst" xmlns:r="http://schemas.openxmlformats.org/officeDocument/2006/relationships" xmlns:m="http://schemas.openxmlformats.org/officeDocument/2006/math" xmlns:v="urn:schemas-microsoft-com:vml" xmlns:wp14="http://schemas.microsoft.com/office/word/2010/wordprocessingDrawing" xmlns:wp="http://schemas.openxmlformats.org/drawingml/2006/wordprocessingDrawing" xmlns:w10="urn:schemas-microsoft-com:office:word" xmlns:w="http://schemas.openxmlformats.org/wordprocessingml/2006/main" xmlns:w14="http://schemas.microsoft.com/office/word/2010/wordml" xmlns:w15="http://schemas.microsoft.com/office/word/2012/wordml" xmlns:w16cex="http://schemas.microsoft.com/office/word/2018/wordml/cex" xmlns:w16cid="http://schemas.microsoft.com/office/word/2016/wordml/cid" xmlns:w16="http://schemas.microsoft.com/office/word/2018/wordml" xmlns:w16sdtdh="http://schemas.microsoft.com/office/word/2020/wordml/sdtdatahash" xmlns:w16se="http://schemas.microsoft.com/office/word/2015/wordml/symex" xmlns:wpg="http://schemas.microsoft.com/office/word/2010/wordprocessingGroup" xmlns:wpi="http://schemas.microsoft.com/office/word/2010/wordprocessingInk" xmlns:wne="http://schemas.microsoft.com/office/word/2006/wordml" xmlns:wps="http://schemas.microsoft.com/office/word/2010/wordprocessingShape" mc:Ignorable="w14 w15 w16se w16cid w16 w16cex w16sdtdh cr wp14">
-  <w16cex:commentExtensible w16cex:durableId="253F814F" w16cex:dateUtc="2021-11-17T12:25:00Z"/>
-  <w16cex:commentExtensible w16cex:durableId="25377832" w16cex:dateUtc="2021-11-11T10:08:00Z"/>
-</w16cex:commentsExtensible>
-</file>
-
-<file path=word/commentsIds.xml><?xml version="1.0" encoding="utf-8"?>
-<w16cid:commentsIds xmlns:wpc="http://schemas.microsoft.com/office/word/2010/wordprocessingCanvas" xmlns:cx="http://schemas.microsoft.com/office/drawing/2014/chartex" xmlns:cx1="http://schemas.microsoft.com/office/drawing/2015/9/8/chartex" xmlns:cx2="http://schemas.microsoft.com/office/drawing/2015/10/21/chartex" xmlns:cx3="http://schemas.microsoft.com/office/drawing/2016/5/9/chartex" xmlns:cx4="http://schemas.microsoft.com/office/drawing/2016/5/10/chartex" xmlns:cx5="http://schemas.microsoft.com/office/drawing/2016/5/11/chartex" xmlns:cx6="http://schemas.microsoft.com/office/drawing/2016/5/12/chartex" xmlns:cx7="http://schemas.microsoft.com/office/drawing/2016/5/13/chartex" xmlns:cx8="http://schemas.microsoft.com/office/drawing/2016/5/14/chartex" xmlns:mc="http://schemas.openxmlformats.org/markup-compatibility/2006" xmlns:aink="http://schemas.microsoft.com/office/drawing/2016/ink" xmlns:am3d="http://schemas.microsoft.com/office/drawing/2017/model3d" xmlns:o="urn:schemas-microsoft-com:office:office" xmlns:oel="http://schemas.microsoft.com/office/2019/extlst" xmlns:r="http://schemas.openxmlformats.org/officeDocument/2006/relationships" xmlns:m="http://schemas.openxmlformats.org/officeDocument/2006/math" xmlns:v="urn:schemas-microsoft-com:vml" xmlns:wp14="http://schemas.microsoft.com/office/word/2010/wordprocessingDrawing" xmlns:wp="http://schemas.openxmlformats.org/drawingml/2006/wordprocessingDrawing" xmlns:w10="urn:schemas-microsoft-com:office:word" xmlns:w="http://schemas.openxmlformats.org/wordprocessingml/2006/main" xmlns:w14="http://schemas.microsoft.com/office/word/2010/wordml" xmlns:w15="http://schemas.microsoft.com/office/word/2012/wordml" xmlns:w16cex="http://schemas.microsoft.com/office/word/2018/wordml/cex" xmlns:w16cid="http://schemas.microsoft.com/office/word/2016/wordml/cid" xmlns:w16="http://schemas.microsoft.com/office/word/2018/wordml" xmlns:w16sdtdh="http://schemas.microsoft.com/office/word/2020/wordml/sdtdatahash" xmlns:w16se="http://schemas.microsoft.com/office/word/2015/wordml/symex" xmlns:wpg="http://schemas.microsoft.com/office/word/2010/wordprocessingGroup" xmlns:wpi="http://schemas.microsoft.com/office/word/2010/wordprocessingInk" xmlns:wne="http://schemas.microsoft.com/office/word/2006/wordml" xmlns:wps="http://schemas.microsoft.com/office/word/2010/wordprocessingShape" mc:Ignorable="w14 w15 w16se w16cid w16 w16cex w16sdtdh wp14">
-  <w16cid:commentId w16cid:paraId="2366F670" w16cid:durableId="253F814F"/>
-  <w16cid:commentId w16cid:paraId="73D30FB7" w16cid:durableId="25377832"/>
-</w16cid:commentsIds>
-</file>
-
 <file path=word/endnotes.xml><?xml version="1.0" encoding="utf-8"?>
 <w:endnotes xmlns:wpc="http://schemas.microsoft.com/office/word/2010/wordprocessingCanvas" xmlns:cx="http://schemas.microsoft.com/office/drawing/2014/chartex" xmlns:cx1="http://schemas.microsoft.com/office/drawing/2015/9/8/chartex" xmlns:cx2="http://schemas.microsoft.com/office/drawing/2015/10/21/chartex" xmlns:cx3="http://schemas.microsoft.com/office/drawing/2016/5/9/chartex" xmlns:cx4="http://schemas.microsoft.com/office/drawing/2016/5/10/chartex" xmlns:cx5="http://schemas.microsoft.com/office/drawing/2016/5/11/chartex" xmlns:cx6="http://schemas.microsoft.com/office/drawing/2016/5/12/chartex" xmlns:cx7="http://schemas.microsoft.com/office/drawing/2016/5/13/chartex" xmlns:cx8="http://schemas.microsoft.com/office/drawing/2016/5/14/chartex" xmlns:mc="http://schemas.openxmlformats.org/markup-compatibility/2006" xmlns:aink="http://schemas.microsoft.com/office/drawing/2016/ink" xmlns:am3d="http://schemas.microsoft.com/office/drawing/2017/model3d" xmlns:o="urn:schemas-microsoft-com:office:office" xmlns:oel="http://schemas.microsoft.com/office/2019/extlst" xmlns:r="http://schemas.openxmlformats.org/officeDocument/2006/relationships" xmlns:m="http://schemas.openxmlformats.org/officeDocument/2006/math" xmlns:v="urn:schemas-microsoft-com:vml" xmlns:wp14="http://schemas.microsoft.com/office/word/2010/wordprocessingDrawing" xmlns:wp="http://schemas.openxmlformats.org/drawingml/2006/wordprocessingDrawing" xmlns:w10="urn:schemas-microsoft-com:office:word" xmlns:w="http://schemas.openxmlformats.org/wordprocessingml/2006/main" xmlns:w14="http://schemas.microsoft.com/office/word/2010/wordml" xmlns:w15="http://schemas.microsoft.com/office/word/2012/wordml" xmlns:w16cex="http://schemas.microsoft.com/office/word/2018/wordml/cex" xmlns:w16cid="http://schemas.microsoft.com/office/word/2016/wordml/cid" xmlns:w16="http://schemas.microsoft.com/office/word/2018/wordml" xmlns:w16sdtdh="http://schemas.microsoft.com/office/word/2020/wordml/sdtdatahash" xmlns:w16se="http://schemas.microsoft.com/office/word/2015/wordml/symex" xmlns:wpg="http://schemas.microsoft.com/office/word/2010/wordprocessingGroup" xmlns:wpi="http://schemas.microsoft.com/office/word/2010/wordprocessingInk" xmlns:wne="http://schemas.microsoft.com/office/word/2006/wordml" xmlns:wps="http://schemas.microsoft.com/office/word/2010/wordprocessingShape" mc:Ignorable="w14 w15 w16se w16cid w16 w16cex w16sdtdh wp14">
   <w:endnote w:type="separator" w:id="-1">
@@ -1467,40 +2191,12 @@
 <w:ftr xmlns:wpc="http://schemas.microsoft.com/office/word/2010/wordprocessingCanvas" xmlns:cx="http://schemas.microsoft.com/office/drawing/2014/chartex" xmlns:cx1="http://schemas.microsoft.com/office/drawing/2015/9/8/chartex" xmlns:cx2="http://schemas.microsoft.com/office/drawing/2015/10/21/chartex" xmlns:cx3="http://schemas.microsoft.com/office/drawing/2016/5/9/chartex" xmlns:cx4="http://schemas.microsoft.com/office/drawing/2016/5/10/chartex" xmlns:cx5="http://schemas.microsoft.com/office/drawing/2016/5/11/chartex" xmlns:cx6="http://schemas.microsoft.com/office/drawing/2016/5/12/chartex" xmlns:cx7="http://schemas.microsoft.com/office/drawing/2016/5/13/chartex" xmlns:cx8="http://schemas.microsoft.com/office/drawing/2016/5/14/chartex" xmlns:mc="http://schemas.openxmlformats.org/markup-compatibility/2006" xmlns:aink="http://schemas.microsoft.com/office/drawing/2016/ink" xmlns:am3d="http://schemas.microsoft.com/office/drawing/2017/model3d" xmlns:o="urn:schemas-microsoft-com:office:office" xmlns:oel="http://schemas.microsoft.com/office/2019/extlst" xmlns:r="http://schemas.openxmlformats.org/officeDocument/2006/relationships" xmlns:m="http://schemas.openxmlformats.org/officeDocument/2006/math" xmlns:v="urn:schemas-microsoft-com:vml" xmlns:wp14="http://schemas.microsoft.com/office/word/2010/wordprocessingDrawing" xmlns:wp="http://schemas.openxmlformats.org/drawingml/2006/wordprocessingDrawing" xmlns:w10="urn:schemas-microsoft-com:office:word" xmlns:w="http://schemas.openxmlformats.org/wordprocessingml/2006/main" xmlns:w14="http://schemas.microsoft.com/office/word/2010/wordml" xmlns:w15="http://schemas.microsoft.com/office/word/2012/wordml" xmlns:w16cex="http://schemas.microsoft.com/office/word/2018/wordml/cex" xmlns:w16cid="http://schemas.microsoft.com/office/word/2016/wordml/cid" xmlns:w16="http://schemas.microsoft.com/office/word/2018/wordml" xmlns:w16sdtdh="http://schemas.microsoft.com/office/word/2020/wordml/sdtdatahash" xmlns:w16se="http://schemas.microsoft.com/office/word/2015/wordml/symex" xmlns:wpg="http://schemas.microsoft.com/office/word/2010/wordprocessingGroup" xmlns:wpi="http://schemas.microsoft.com/office/word/2010/wordprocessingInk" xmlns:wne="http://schemas.microsoft.com/office/word/2006/wordml" xmlns:wps="http://schemas.microsoft.com/office/word/2010/wordprocessingShape" mc:Ignorable="w14 w15 w16se w16cid w16 w16cex w16sdtdh wp14">
   <w:sdt>
     <w:sdtPr>
-      <w:id w:val="-1743777534"/>
-      <w:docPartObj>
-        <w:docPartGallery w:val="Page Numbers (Bottom of Page)"/>
-        <w:docPartUnique/>
-      </w:docPartObj>
-    </w:sdtPr>
-    <w:sdtEndPr/>
-    <w:sdtContent>
-      <w:p>
-        <w:pPr>
-          <w:pStyle w:val="llb"/>
-        </w:pPr>
-      </w:p>
-    </w:sdtContent>
-  </w:sdt>
-  <w:p>
-    <w:pPr>
-      <w:pStyle w:val="llb"/>
-    </w:pPr>
-  </w:p>
-</w:ftr>
-</file>
-
-<file path=word/footer2.xml><?xml version="1.0" encoding="utf-8"?>
-<w:ftr xmlns:wpc="http://schemas.microsoft.com/office/word/2010/wordprocessingCanvas" xmlns:cx="http://schemas.microsoft.com/office/drawing/2014/chartex" xmlns:cx1="http://schemas.microsoft.com/office/drawing/2015/9/8/chartex" xmlns:cx2="http://schemas.microsoft.com/office/drawing/2015/10/21/chartex" xmlns:cx3="http://schemas.microsoft.com/office/drawing/2016/5/9/chartex" xmlns:cx4="http://schemas.microsoft.com/office/drawing/2016/5/10/chartex" xmlns:cx5="http://schemas.microsoft.com/office/drawing/2016/5/11/chartex" xmlns:cx6="http://schemas.microsoft.com/office/drawing/2016/5/12/chartex" xmlns:cx7="http://schemas.microsoft.com/office/drawing/2016/5/13/chartex" xmlns:cx8="http://schemas.microsoft.com/office/drawing/2016/5/14/chartex" xmlns:mc="http://schemas.openxmlformats.org/markup-compatibility/2006" xmlns:aink="http://schemas.microsoft.com/office/drawing/2016/ink" xmlns:am3d="http://schemas.microsoft.com/office/drawing/2017/model3d" xmlns:o="urn:schemas-microsoft-com:office:office" xmlns:oel="http://schemas.microsoft.com/office/2019/extlst" xmlns:r="http://schemas.openxmlformats.org/officeDocument/2006/relationships" xmlns:m="http://schemas.openxmlformats.org/officeDocument/2006/math" xmlns:v="urn:schemas-microsoft-com:vml" xmlns:wp14="http://schemas.microsoft.com/office/word/2010/wordprocessingDrawing" xmlns:wp="http://schemas.openxmlformats.org/drawingml/2006/wordprocessingDrawing" xmlns:w10="urn:schemas-microsoft-com:office:word" xmlns:w="http://schemas.openxmlformats.org/wordprocessingml/2006/main" xmlns:w14="http://schemas.microsoft.com/office/word/2010/wordml" xmlns:w15="http://schemas.microsoft.com/office/word/2012/wordml" xmlns:w16cex="http://schemas.microsoft.com/office/word/2018/wordml/cex" xmlns:w16cid="http://schemas.microsoft.com/office/word/2016/wordml/cid" xmlns:w16="http://schemas.microsoft.com/office/word/2018/wordml" xmlns:w16sdtdh="http://schemas.microsoft.com/office/word/2020/wordml/sdtdatahash" xmlns:w16se="http://schemas.microsoft.com/office/word/2015/wordml/symex" xmlns:wpg="http://schemas.microsoft.com/office/word/2010/wordprocessingGroup" xmlns:wpi="http://schemas.microsoft.com/office/word/2010/wordprocessingInk" xmlns:wne="http://schemas.microsoft.com/office/word/2006/wordml" xmlns:wps="http://schemas.microsoft.com/office/word/2010/wordprocessingShape" mc:Ignorable="w14 w15 w16se w16cid w16 w16cex w16sdtdh wp14">
-  <w:sdt>
-    <w:sdtPr>
       <w:id w:val="-2027248138"/>
       <w:docPartObj>
         <w:docPartGallery w:val="Page Numbers (Bottom of Page)"/>
         <w:docPartUnique/>
       </w:docPartObj>
     </w:sdtPr>
-    <w:sdtEndPr/>
     <w:sdtContent>
       <w:p>
         <w:pPr>
@@ -1895,17 +2591,6 @@
     <w:abstractNumId w:val="2"/>
   </w:num>
 </w:numbering>
-</file>
-
-<file path=word/people.xml><?xml version="1.0" encoding="utf-8"?>
-<w15:people xmlns:wpc="http://schemas.microsoft.com/office/word/2010/wordprocessingCanvas" xmlns:cx="http://schemas.microsoft.com/office/drawing/2014/chartex" xmlns:cx1="http://schemas.microsoft.com/office/drawing/2015/9/8/chartex" xmlns:cx2="http://schemas.microsoft.com/office/drawing/2015/10/21/chartex" xmlns:cx3="http://schemas.microsoft.com/office/drawing/2016/5/9/chartex" xmlns:cx4="http://schemas.microsoft.com/office/drawing/2016/5/10/chartex" xmlns:cx5="http://schemas.microsoft.com/office/drawing/2016/5/11/chartex" xmlns:cx6="http://schemas.microsoft.com/office/drawing/2016/5/12/chartex" xmlns:cx7="http://schemas.microsoft.com/office/drawing/2016/5/13/chartex" xmlns:cx8="http://schemas.microsoft.com/office/drawing/2016/5/14/chartex" xmlns:mc="http://schemas.openxmlformats.org/markup-compatibility/2006" xmlns:aink="http://schemas.microsoft.com/office/drawing/2016/ink" xmlns:am3d="http://schemas.microsoft.com/office/drawing/2017/model3d" xmlns:o="urn:schemas-microsoft-com:office:office" xmlns:oel="http://schemas.microsoft.com/office/2019/extlst" xmlns:r="http://schemas.openxmlformats.org/officeDocument/2006/relationships" xmlns:m="http://schemas.openxmlformats.org/officeDocument/2006/math" xmlns:v="urn:schemas-microsoft-com:vml" xmlns:wp14="http://schemas.microsoft.com/office/word/2010/wordprocessingDrawing" xmlns:wp="http://schemas.openxmlformats.org/drawingml/2006/wordprocessingDrawing" xmlns:w10="urn:schemas-microsoft-com:office:word" xmlns:w="http://schemas.openxmlformats.org/wordprocessingml/2006/main" xmlns:w14="http://schemas.microsoft.com/office/word/2010/wordml" xmlns:w15="http://schemas.microsoft.com/office/word/2012/wordml" xmlns:w16cex="http://schemas.microsoft.com/office/word/2018/wordml/cex" xmlns:w16cid="http://schemas.microsoft.com/office/word/2016/wordml/cid" xmlns:w16="http://schemas.microsoft.com/office/word/2018/wordml" xmlns:w16sdtdh="http://schemas.microsoft.com/office/word/2020/wordml/sdtdatahash" xmlns:w16se="http://schemas.microsoft.com/office/word/2015/wordml/symex" xmlns:wpg="http://schemas.microsoft.com/office/word/2010/wordprocessingGroup" xmlns:wpi="http://schemas.microsoft.com/office/word/2010/wordprocessingInk" xmlns:wne="http://schemas.microsoft.com/office/word/2006/wordml" xmlns:wps="http://schemas.microsoft.com/office/word/2010/wordprocessingShape" mc:Ignorable="w14 w15 w16se w16cid w16 w16cex w16sdtdh wp14">
-  <w15:person w15:author="Németh Gábor Árpád Dr.">
-    <w15:presenceInfo w15:providerId="AD" w15:userId="S::nga@INF.ELTE.HU::5addd491-0020-4a19-8337-cadfca835fcf"/>
-  </w15:person>
-  <w15:person w15:author="Gludovátz Attila">
-    <w15:presenceInfo w15:providerId="None" w15:userId="Gludovátz Attila"/>
-  </w15:person>
-</w15:people>
 </file>
 
 <file path=word/styles.xml><?xml version="1.0" encoding="utf-8"?>
@@ -2346,7 +3031,7 @@
     <w:uiPriority w:val="9"/>
     <w:unhideWhenUsed/>
     <w:qFormat/>
-    <w:rsid w:val="00662B18"/>
+    <w:rsid w:val="001748AB"/>
     <w:pPr>
       <w:keepNext/>
       <w:keepLines/>
@@ -2359,7 +3044,7 @@
     </w:pPr>
     <w:rPr>
       <w:rFonts w:asciiTheme="majorHAnsi" w:eastAsiaTheme="majorEastAsia" w:hAnsiTheme="majorHAnsi" w:cstheme="majorBidi"/>
-      <w:sz w:val="26"/>
+      <w:sz w:val="28"/>
       <w:szCs w:val="26"/>
     </w:rPr>
   </w:style>
@@ -2589,10 +3274,10 @@
     <w:basedOn w:val="Bekezdsalapbettpusa"/>
     <w:link w:val="Cmsor2"/>
     <w:uiPriority w:val="9"/>
-    <w:rsid w:val="00662B18"/>
+    <w:rsid w:val="001748AB"/>
     <w:rPr>
       <w:rFonts w:asciiTheme="majorHAnsi" w:eastAsiaTheme="majorEastAsia" w:hAnsiTheme="majorHAnsi" w:cstheme="majorBidi"/>
-      <w:sz w:val="26"/>
+      <w:sz w:val="28"/>
       <w:szCs w:val="26"/>
     </w:rPr>
   </w:style>

</xml_diff>